<commit_message>
Just modified Etude d'opportunité et de faisabilité History Treasure and we began the Charte de projet
</commit_message>
<xml_diff>
--- a/Avant-Projet/Charte de projet History Treasure.docx
+++ b/Avant-Projet/Charte de projet History Treasure.docx
@@ -1,6 +1,6 @@
 
 <file path=word/document.xml><?xml version="1.0" encoding="utf-8"?>
-<w:document xmlns:ve="http://schemas.openxmlformats.org/markup-compatibility/2006" xmlns:o="urn:schemas-microsoft-com:office:office" xmlns:r="http://schemas.openxmlformats.org/officeDocument/2006/relationships" xmlns:m="http://schemas.openxmlformats.org/officeDocument/2006/math" xmlns:v="urn:schemas-microsoft-com:vml" xmlns:wp="http://schemas.openxmlformats.org/drawingml/2006/wordprocessingDrawing" xmlns:w10="urn:schemas-microsoft-com:office:word" xmlns:w="http://schemas.openxmlformats.org/wordprocessingml/2006/main" xmlns:wne="http://schemas.microsoft.com/office/word/2006/wordml">
+<w:document xmlns:wpc="http://schemas.microsoft.com/office/word/2010/wordprocessingCanvas" xmlns:cx="http://schemas.microsoft.com/office/drawing/2014/chartex" xmlns:cx1="http://schemas.microsoft.com/office/drawing/2015/9/8/chartex" xmlns:mc="http://schemas.openxmlformats.org/markup-compatibility/2006" xmlns:o="urn:schemas-microsoft-com:office:office" xmlns:r="http://schemas.openxmlformats.org/officeDocument/2006/relationships" xmlns:m="http://schemas.openxmlformats.org/officeDocument/2006/math" xmlns:v="urn:schemas-microsoft-com:vml" xmlns:wp14="http://schemas.microsoft.com/office/word/2010/wordprocessingDrawing" xmlns:wp="http://schemas.openxmlformats.org/drawingml/2006/wordprocessingDrawing" xmlns:w10="urn:schemas-microsoft-com:office:word" xmlns:w="http://schemas.openxmlformats.org/wordprocessingml/2006/main" xmlns:w14="http://schemas.microsoft.com/office/word/2010/wordml" xmlns:w15="http://schemas.microsoft.com/office/word/2012/wordml" xmlns:w16se="http://schemas.microsoft.com/office/word/2015/wordml/symex" xmlns:wpg="http://schemas.microsoft.com/office/word/2010/wordprocessingGroup" xmlns:wpi="http://schemas.microsoft.com/office/word/2010/wordprocessingInk" xmlns:wne="http://schemas.microsoft.com/office/word/2006/wordml" xmlns:wps="http://schemas.microsoft.com/office/word/2010/wordprocessingShape" mc:Ignorable="w14 w15 w16se wp14">
   <w:body>
     <w:p>
       <w:pPr>
@@ -14,94 +14,303 @@
       <w:r>
         <w:rPr>
           <w:noProof/>
-          <w:sz w:val="48"/>
           <w:lang w:val="fr-FR" w:eastAsia="fr-FR" w:bidi="ar-SA"/>
         </w:rPr>
         <w:drawing>
-          <wp:inline distT="0" distB="0" distL="0" distR="0">
-            <wp:extent cx="5031878" cy="1020521"/>
-            <wp:effectExtent l="19050" t="0" r="0" b="0"/>
-            <wp:docPr id="2" name="Image 1" descr="https://encrypted-tbn2.gstatic.com/images?q=tbn:ANd9GcSX1Yxc-XxfVUUYVYKrqJx3JSXIM4jzM5vWnIm1YpWlqNJ0VKQFGQ"/>
-            <wp:cNvGraphicFramePr/>
+          <wp:anchor distT="0" distB="0" distL="114300" distR="114300" simplePos="0" relativeHeight="251659264" behindDoc="1" locked="0" layoutInCell="1" allowOverlap="1" wp14:anchorId="57FC8047" wp14:editId="0CD21A2F">
+            <wp:simplePos x="0" y="0"/>
+            <wp:positionH relativeFrom="margin">
+              <wp:posOffset>1118870</wp:posOffset>
+            </wp:positionH>
+            <wp:positionV relativeFrom="paragraph">
+              <wp:posOffset>-5715</wp:posOffset>
+            </wp:positionV>
+            <wp:extent cx="3524250" cy="1080770"/>
+            <wp:effectExtent l="0" t="0" r="0" b="0"/>
+            <wp:wrapTight wrapText="bothSides">
+              <wp:wrapPolygon edited="0">
+                <wp:start x="0" y="0"/>
+                <wp:lineTo x="0" y="21321"/>
+                <wp:lineTo x="6772" y="21321"/>
+                <wp:lineTo x="6772" y="18275"/>
+                <wp:lineTo x="21483" y="18275"/>
+                <wp:lineTo x="21483" y="6092"/>
+                <wp:lineTo x="19498" y="6092"/>
+                <wp:lineTo x="19732" y="2284"/>
+                <wp:lineTo x="18798" y="1904"/>
+                <wp:lineTo x="6772" y="0"/>
+                <wp:lineTo x="0" y="0"/>
+              </wp:wrapPolygon>
+            </wp:wrapTight>
+            <wp:docPr id="2" name="Image 2"/>
+            <wp:cNvGraphicFramePr>
+              <a:graphicFrameLocks xmlns:a="http://schemas.openxmlformats.org/drawingml/2006/main" noChangeAspect="1"/>
+            </wp:cNvGraphicFramePr>
             <a:graphic xmlns:a="http://schemas.openxmlformats.org/drawingml/2006/main">
               <a:graphicData uri="http://schemas.openxmlformats.org/drawingml/2006/picture">
                 <pic:pic xmlns:pic="http://schemas.openxmlformats.org/drawingml/2006/picture">
                   <pic:nvPicPr>
-                    <pic:cNvPr id="7" name="Picture 2" descr="https://encrypted-tbn2.gstatic.com/images?q=tbn:ANd9GcSX1Yxc-XxfVUUYVYKrqJx3JSXIM4jzM5vWnIm1YpWlqNJ0VKQFGQ"/>
-                    <pic:cNvPicPr>
-                      <a:picLocks noChangeAspect="1" noChangeArrowheads="1"/>
-                    </pic:cNvPicPr>
+                    <pic:cNvPr id="2" name="Logo_Intech_Q_SansBL.png"/>
+                    <pic:cNvPicPr/>
                   </pic:nvPicPr>
                   <pic:blipFill>
                     <a:blip r:embed="rId8" cstate="print">
                       <a:extLst>
                         <a:ext uri="{28A0092B-C50C-407E-A947-70E740481C1C}">
-                          <a14:useLocalDpi xmlns:lc="http://schemas.openxmlformats.org/drawingml/2006/lockedCanvas" xmlns:a14="http://schemas.microsoft.com/office/drawing/2010/main" xmlns:p="http://schemas.openxmlformats.org/presentationml/2006/main" xmlns="" xmlns:w="http://schemas.openxmlformats.org/wordprocessingml/2006/main" xmlns:w10="urn:schemas-microsoft-com:office:word" xmlns:v="urn:schemas-microsoft-com:vml" xmlns:o="urn:schemas-microsoft-com:office:office" val="0"/>
+                          <a14:useLocalDpi xmlns:a14="http://schemas.microsoft.com/office/drawing/2010/main" val="0"/>
                         </a:ext>
                       </a:extLst>
                     </a:blip>
-                    <a:srcRect/>
                     <a:stretch>
                       <a:fillRect/>
                     </a:stretch>
                   </pic:blipFill>
-                  <pic:spPr bwMode="auto">
+                  <pic:spPr>
                     <a:xfrm>
                       <a:off x="0" y="0"/>
-                      <a:ext cx="5031878" cy="1020521"/>
+                      <a:ext cx="3524250" cy="1080770"/>
                     </a:xfrm>
                     <a:prstGeom prst="rect">
                       <a:avLst/>
                     </a:prstGeom>
-                    <a:noFill/>
-                    <a:extLst>
-                      <a:ext uri="{909E8E84-426E-40DD-AFC4-6F175D3DCCD1}">
-                        <a14:hiddenFill xmlns:lc="http://schemas.openxmlformats.org/drawingml/2006/lockedCanvas" xmlns:a14="http://schemas.microsoft.com/office/drawing/2010/main" xmlns:p="http://schemas.openxmlformats.org/presentationml/2006/main" xmlns="" xmlns:w="http://schemas.openxmlformats.org/wordprocessingml/2006/main" xmlns:w10="urn:schemas-microsoft-com:office:word" xmlns:v="urn:schemas-microsoft-com:vml" xmlns:o="urn:schemas-microsoft-com:office:office">
-                          <a:solidFill>
-                            <a:srgbClr val="FFFFFF"/>
-                          </a:solidFill>
-                        </a14:hiddenFill>
-                      </a:ext>
-                    </a:extLst>
                   </pic:spPr>
                 </pic:pic>
               </a:graphicData>
             </a:graphic>
-          </wp:inline>
+            <wp14:sizeRelH relativeFrom="margin">
+              <wp14:pctWidth>0</wp14:pctWidth>
+            </wp14:sizeRelH>
+            <wp14:sizeRelV relativeFrom="margin">
+              <wp14:pctHeight>0</wp14:pctHeight>
+            </wp14:sizeRelV>
+          </wp:anchor>
         </w:drawing>
       </w:r>
     </w:p>
     <w:p>
       <w:pPr>
         <w:pStyle w:val="TitreProjet"/>
+        <w:spacing w:before="0"/>
+        <w:rPr>
+          <w:rFonts w:ascii="Pristina" w:hAnsi="Pristina"/>
+        </w:rPr>
+      </w:pPr>
+    </w:p>
+    <w:p>
+      <w:pPr>
+        <w:pStyle w:val="TitreProjet"/>
+        <w:spacing w:before="0"/>
+        <w:rPr>
+          <w:rFonts w:ascii="Pristina" w:hAnsi="Pristina"/>
+        </w:rPr>
+      </w:pPr>
+    </w:p>
+    <w:p>
+      <w:pPr>
+        <w:pStyle w:val="TitreProjet"/>
+        <w:spacing w:before="0"/>
+        <w:rPr>
+          <w:rFonts w:ascii="Pristina" w:hAnsi="Pristina"/>
+        </w:rPr>
+      </w:pPr>
+      <w:r>
+        <w:rPr>
+          <w:rFonts w:ascii="Pristina" w:hAnsi="Pristina"/>
+        </w:rPr>
+        <w:t>History Treasure</w:t>
+      </w:r>
+    </w:p>
+    <w:p>
+      <w:pPr>
+        <w:pStyle w:val="TitreProjet"/>
+        <w:spacing w:before="0"/>
+        <w:rPr>
+          <w:rFonts w:ascii="Pristina" w:hAnsi="Pristina"/>
+          <w:sz w:val="32"/>
+        </w:rPr>
+      </w:pPr>
+    </w:p>
+    <w:p>
+      <w:pPr>
+        <w:pStyle w:val="TitreProjet"/>
+        <w:spacing w:before="0"/>
         <w:rPr>
           <w:rStyle w:val="StyleTitreLatin36ptCar"/>
-        </w:rPr>
-      </w:pPr>
-      <w:r>
+          <w:rFonts w:eastAsiaTheme="majorEastAsia"/>
+          <w:sz w:val="32"/>
+        </w:rPr>
+      </w:pPr>
+    </w:p>
+    <w:p>
+      <w:pPr>
+        <w:pStyle w:val="TitreProjet"/>
+        <w:spacing w:before="0"/>
         <w:rPr>
           <w:rStyle w:val="StyleTitreLatin36ptCar"/>
-        </w:rPr>
-        <w:t>Projet « </w:t>
-      </w:r>
-      <w:fldSimple w:instr=" DOCPROPERTY &quot;Subject&quot;  \* MERGEFORMAT ">
-        <w:r>
-          <w:rPr>
-            <w:rStyle w:val="TitreProjetCar"/>
-          </w:rPr>
-          <w:t>[nom du projet]</w:t>
-        </w:r>
-      </w:fldSimple>
+          <w:rFonts w:eastAsiaTheme="majorEastAsia"/>
+          <w:sz w:val="32"/>
+        </w:rPr>
+      </w:pPr>
       <w:r>
         <w:rPr>
           <w:rStyle w:val="StyleTitreLatin36ptCar"/>
+          <w:rFonts w:eastAsiaTheme="majorEastAsia"/>
+          <w:sz w:val="32"/>
+        </w:rPr>
+        <w:t>« Faites</w:t>
+      </w:r>
+      <w:r>
+        <w:rPr>
+          <w:rStyle w:val="StyleTitreLatin36ptCar"/>
+          <w:rFonts w:eastAsiaTheme="majorEastAsia"/>
+          <w:sz w:val="32"/>
+        </w:rPr>
+        <w:t xml:space="preserve"> un saut dans le temps avec History Treasure</w:t>
+      </w:r>
+      <w:r>
+        <w:rPr>
+          <w:rStyle w:val="StyleTitreLatin36ptCar"/>
+          <w:rFonts w:eastAsiaTheme="majorEastAsia"/>
+          <w:sz w:val="32"/>
+        </w:rPr>
+        <w:t> ! »</w:t>
+      </w:r>
+    </w:p>
+    <w:p>
+      <w:pPr>
+        <w:pStyle w:val="TitreProjet"/>
+        <w:spacing w:before="0"/>
+        <w:rPr>
+          <w:rStyle w:val="StyleTitreLatin36ptCar"/>
+          <w:rFonts w:eastAsiaTheme="majorEastAsia"/>
+          <w:sz w:val="32"/>
+        </w:rPr>
+      </w:pPr>
+    </w:p>
+    <w:p>
+      <w:pPr>
+        <w:pStyle w:val="TitreProjet"/>
+        <w:spacing w:before="0" w:after="0"/>
+        <w:rPr>
+          <w:rStyle w:val="StyleTitreLatin36ptCar"/>
+          <w:rFonts w:eastAsiaTheme="majorEastAsia"/>
+          <w:sz w:val="32"/>
+        </w:rPr>
+      </w:pPr>
+      <w:r>
+        <w:rPr>
+          <w:rStyle w:val="StyleTitreLatin36ptCar"/>
+          <w:rFonts w:eastAsiaTheme="majorEastAsia"/>
+          <w:sz w:val="32"/>
+        </w:rPr>
+        <w:t>« Mon</w:t>
+      </w:r>
+      <w:r>
+        <w:rPr>
+          <w:rStyle w:val="StyleTitreLatin36ptCar"/>
+          <w:rFonts w:eastAsiaTheme="majorEastAsia"/>
+          <w:sz w:val="32"/>
+        </w:rPr>
+        <w:t xml:space="preserve"> premier est une lettre</w:t>
+      </w:r>
+    </w:p>
+    <w:p>
+      <w:pPr>
+        <w:pStyle w:val="TitreProjet"/>
+        <w:spacing w:before="0" w:after="0"/>
+        <w:rPr>
+          <w:rStyle w:val="StyleTitreLatin36ptCar"/>
+          <w:rFonts w:eastAsiaTheme="majorEastAsia"/>
+          <w:sz w:val="32"/>
+        </w:rPr>
+      </w:pPr>
+      <w:r>
+        <w:rPr>
+          <w:rStyle w:val="StyleTitreLatin36ptCar"/>
+          <w:rFonts w:eastAsiaTheme="majorEastAsia"/>
+          <w:sz w:val="32"/>
+        </w:rPr>
+        <w:t>Mon second est ordonné</w:t>
+      </w:r>
+    </w:p>
+    <w:p>
+      <w:pPr>
+        <w:pStyle w:val="TitreProjet"/>
+        <w:spacing w:before="0" w:after="0"/>
+        <w:rPr>
+          <w:rStyle w:val="StyleTitreLatin36ptCar"/>
+          <w:rFonts w:eastAsiaTheme="majorEastAsia"/>
+          <w:sz w:val="32"/>
+        </w:rPr>
+      </w:pPr>
+      <w:r>
+        <w:rPr>
+          <w:rStyle w:val="StyleTitreLatin36ptCar"/>
+          <w:rFonts w:eastAsiaTheme="majorEastAsia"/>
+          <w:sz w:val="32"/>
+        </w:rPr>
+        <w:t>Mon troisième est la réponse</w:t>
+      </w:r>
+    </w:p>
+    <w:p>
+      <w:pPr>
+        <w:pStyle w:val="TitreProjet"/>
+        <w:spacing w:before="0" w:after="0"/>
+        <w:rPr>
+          <w:rStyle w:val="StyleTitreLatin36ptCar"/>
+          <w:rFonts w:eastAsiaTheme="majorEastAsia"/>
+          <w:sz w:val="32"/>
+        </w:rPr>
+      </w:pPr>
+      <w:r>
+        <w:rPr>
+          <w:rStyle w:val="StyleTitreLatin36ptCar"/>
+          <w:rFonts w:eastAsiaTheme="majorEastAsia"/>
+          <w:sz w:val="32"/>
+        </w:rPr>
+        <w:t>Mon tout est l’Histoire</w:t>
+      </w:r>
+    </w:p>
+    <w:p>
+      <w:pPr>
+        <w:pStyle w:val="TitreProjet"/>
+        <w:spacing w:before="0" w:after="0" w:line="360" w:lineRule="auto"/>
+        <w:rPr>
+          <w:rStyle w:val="StyleTitreLatin36ptCar"/>
+          <w:rFonts w:eastAsiaTheme="majorEastAsia"/>
+          <w:sz w:val="32"/>
+        </w:rPr>
+      </w:pPr>
+      <w:r>
+        <w:rPr>
+          <w:rStyle w:val="StyleTitreLatin36ptCar"/>
+          <w:rFonts w:eastAsiaTheme="majorEastAsia"/>
+          <w:sz w:val="32"/>
+        </w:rPr>
+        <w:t>Qui suis-je ?</w:t>
+      </w:r>
+      <w:r>
+        <w:rPr>
+          <w:rStyle w:val="StyleTitreLatin36ptCar"/>
+          <w:rFonts w:eastAsiaTheme="majorEastAsia"/>
+          <w:sz w:val="32"/>
         </w:rPr>
         <w:t> »</w:t>
       </w:r>
     </w:p>
     <w:p>
       <w:pPr>
+        <w:pStyle w:val="TitreProjet"/>
+        <w:spacing w:before="0" w:after="0"/>
+        <w:rPr>
+          <w:rStyle w:val="StyleTitreLatin36ptCar"/>
+        </w:rPr>
+      </w:pPr>
+    </w:p>
+    <w:p>
+      <w:pPr>
         <w:pStyle w:val="Titredocument"/>
+        <w:spacing w:before="0"/>
         <w:rPr>
           <w:szCs w:val="56"/>
         </w:rPr>
@@ -125,12 +334,20 @@
     </w:p>
     <w:p>
       <w:pPr>
-        <w:pStyle w:val="Titredocument"/>
-      </w:pPr>
-    </w:p>
-    <w:p>
-      <w:pPr>
         <w:pStyle w:val="Version"/>
+        <w:spacing w:before="0" w:after="0"/>
+      </w:pPr>
+    </w:p>
+    <w:p>
+      <w:pPr>
+        <w:pStyle w:val="Version"/>
+        <w:spacing w:before="0" w:after="0"/>
+      </w:pPr>
+    </w:p>
+    <w:p>
+      <w:pPr>
+        <w:pStyle w:val="Version"/>
+        <w:spacing w:before="0" w:after="0"/>
       </w:pPr>
       <w:r>
         <w:t xml:space="preserve">Version </w:t>
@@ -163,26 +380,9 @@
           <w:docGrid w:linePitch="299"/>
         </w:sectPr>
       </w:pPr>
-      <w:fldSimple w:instr=" DOCPROPERTY  Date  \* MERGEFORMAT ">
-        <w:r>
-          <w:rPr>
-            <w:sz w:val="28"/>
-          </w:rPr>
-          <w:t>31</w:t>
-        </w:r>
-        <w:r>
-          <w:rPr>
-            <w:sz w:val="28"/>
-          </w:rPr>
-          <w:t>/03/201</w:t>
-        </w:r>
-        <w:r>
-          <w:rPr>
-            <w:sz w:val="28"/>
-          </w:rPr>
-          <w:t>5</w:t>
-        </w:r>
-      </w:fldSimple>
+      <w:r>
+        <w:t>08/04/2016</w:t>
+      </w:r>
     </w:p>
     <w:p>
       <w:pPr>
@@ -205,7 +405,7 @@
           <w:insideV w:val="single" w:sz="6" w:space="0" w:color="auto"/>
         </w:tblBorders>
         <w:tblLayout w:type="fixed"/>
-        <w:tblLook w:val="0000"/>
+        <w:tblLook w:val="0000" w:firstRow="0" w:lastRow="0" w:firstColumn="0" w:lastColumn="0" w:noHBand="0" w:noVBand="0"/>
       </w:tblPr>
       <w:tblGrid>
         <w:gridCol w:w="2304"/>
@@ -331,6 +531,120 @@
                 <w:lang w:val="fr-FR"/>
               </w:rPr>
               <w:t>Auteur</w:t>
+            </w:r>
+          </w:p>
+        </w:tc>
+      </w:tr>
+      <w:tr>
+        <w:tc>
+          <w:tcPr>
+            <w:tcW w:w="2304" w:type="dxa"/>
+            <w:tcBorders>
+              <w:top w:val="single" w:sz="6" w:space="0" w:color="auto"/>
+              <w:left w:val="single" w:sz="6" w:space="0" w:color="auto"/>
+              <w:bottom w:val="single" w:sz="6" w:space="0" w:color="auto"/>
+              <w:right w:val="single" w:sz="6" w:space="0" w:color="auto"/>
+            </w:tcBorders>
+          </w:tcPr>
+          <w:p>
+            <w:pPr>
+              <w:pStyle w:val="Tabletext"/>
+              <w:jc w:val="center"/>
+              <w:rPr>
+                <w:rFonts w:ascii="Arial" w:hAnsi="Arial" w:cs="Arial"/>
+                <w:lang w:val="fr-FR"/>
+              </w:rPr>
+            </w:pPr>
+            <w:r>
+              <w:rPr>
+                <w:rFonts w:ascii="Arial" w:hAnsi="Arial" w:cs="Arial"/>
+                <w:lang w:val="fr-FR"/>
+              </w:rPr>
+              <w:t>08/04/2016</w:t>
+            </w:r>
+          </w:p>
+        </w:tc>
+        <w:tc>
+          <w:tcPr>
+            <w:tcW w:w="1152" w:type="dxa"/>
+            <w:tcBorders>
+              <w:top w:val="single" w:sz="6" w:space="0" w:color="auto"/>
+              <w:left w:val="single" w:sz="6" w:space="0" w:color="auto"/>
+              <w:bottom w:val="single" w:sz="6" w:space="0" w:color="auto"/>
+              <w:right w:val="single" w:sz="6" w:space="0" w:color="auto"/>
+            </w:tcBorders>
+          </w:tcPr>
+          <w:p>
+            <w:pPr>
+              <w:pStyle w:val="Tabletext"/>
+              <w:jc w:val="center"/>
+              <w:rPr>
+                <w:rFonts w:ascii="Arial" w:hAnsi="Arial" w:cs="Arial"/>
+                <w:lang w:val="fr-FR"/>
+              </w:rPr>
+            </w:pPr>
+            <w:r>
+              <w:rPr>
+                <w:rFonts w:ascii="Arial" w:hAnsi="Arial" w:cs="Arial"/>
+                <w:lang w:val="fr-FR"/>
+              </w:rPr>
+              <w:t>1.0</w:t>
+            </w:r>
+          </w:p>
+        </w:tc>
+        <w:tc>
+          <w:tcPr>
+            <w:tcW w:w="3744" w:type="dxa"/>
+            <w:tcBorders>
+              <w:top w:val="single" w:sz="6" w:space="0" w:color="auto"/>
+              <w:left w:val="single" w:sz="6" w:space="0" w:color="auto"/>
+              <w:bottom w:val="single" w:sz="6" w:space="0" w:color="auto"/>
+              <w:right w:val="single" w:sz="6" w:space="0" w:color="auto"/>
+            </w:tcBorders>
+          </w:tcPr>
+          <w:p>
+            <w:pPr>
+              <w:pStyle w:val="Tabletext"/>
+              <w:jc w:val="center"/>
+              <w:rPr>
+                <w:rFonts w:ascii="Arial" w:hAnsi="Arial" w:cs="Arial"/>
+                <w:lang w:val="fr-FR"/>
+              </w:rPr>
+            </w:pPr>
+            <w:r>
+              <w:rPr>
+                <w:rFonts w:ascii="Arial" w:hAnsi="Arial" w:cs="Arial"/>
+                <w:lang w:val="fr-FR"/>
+              </w:rPr>
+              <w:t>Commencement du document</w:t>
+            </w:r>
+          </w:p>
+        </w:tc>
+        <w:tc>
+          <w:tcPr>
+            <w:tcW w:w="2304" w:type="dxa"/>
+            <w:tcBorders>
+              <w:top w:val="single" w:sz="6" w:space="0" w:color="auto"/>
+              <w:left w:val="single" w:sz="6" w:space="0" w:color="auto"/>
+              <w:bottom w:val="single" w:sz="6" w:space="0" w:color="auto"/>
+              <w:right w:val="single" w:sz="6" w:space="0" w:color="auto"/>
+            </w:tcBorders>
+          </w:tcPr>
+          <w:p>
+            <w:pPr>
+              <w:pStyle w:val="Tabletext"/>
+              <w:jc w:val="center"/>
+              <w:rPr>
+                <w:rFonts w:ascii="Arial" w:hAnsi="Arial" w:cs="Arial"/>
+                <w:lang w:val="fr-FR"/>
+              </w:rPr>
+            </w:pPr>
+            <w:r>
+              <w:rPr>
+                <w:rFonts w:ascii="Arial" w:hAnsi="Arial" w:cs="Arial"/>
+                <w:lang w:val="fr-FR"/>
+              </w:rPr>
+              <w:t>Julie</w:t>
             </w:r>
           </w:p>
         </w:tc>
@@ -593,92 +907,6 @@
           </w:p>
         </w:tc>
       </w:tr>
-      <w:tr>
-        <w:tc>
-          <w:tcPr>
-            <w:tcW w:w="2304" w:type="dxa"/>
-            <w:tcBorders>
-              <w:top w:val="single" w:sz="6" w:space="0" w:color="auto"/>
-              <w:left w:val="single" w:sz="6" w:space="0" w:color="auto"/>
-              <w:bottom w:val="single" w:sz="6" w:space="0" w:color="auto"/>
-              <w:right w:val="single" w:sz="6" w:space="0" w:color="auto"/>
-            </w:tcBorders>
-          </w:tcPr>
-          <w:p>
-            <w:pPr>
-              <w:pStyle w:val="Tabletext"/>
-              <w:jc w:val="center"/>
-              <w:rPr>
-                <w:rFonts w:ascii="Arial" w:hAnsi="Arial" w:cs="Arial"/>
-                <w:lang w:val="fr-FR"/>
-              </w:rPr>
-            </w:pPr>
-          </w:p>
-        </w:tc>
-        <w:tc>
-          <w:tcPr>
-            <w:tcW w:w="1152" w:type="dxa"/>
-            <w:tcBorders>
-              <w:top w:val="single" w:sz="6" w:space="0" w:color="auto"/>
-              <w:left w:val="single" w:sz="6" w:space="0" w:color="auto"/>
-              <w:bottom w:val="single" w:sz="6" w:space="0" w:color="auto"/>
-              <w:right w:val="single" w:sz="6" w:space="0" w:color="auto"/>
-            </w:tcBorders>
-          </w:tcPr>
-          <w:p>
-            <w:pPr>
-              <w:pStyle w:val="Tabletext"/>
-              <w:jc w:val="center"/>
-              <w:rPr>
-                <w:rFonts w:ascii="Arial" w:hAnsi="Arial" w:cs="Arial"/>
-                <w:lang w:val="fr-FR"/>
-              </w:rPr>
-            </w:pPr>
-          </w:p>
-        </w:tc>
-        <w:tc>
-          <w:tcPr>
-            <w:tcW w:w="3744" w:type="dxa"/>
-            <w:tcBorders>
-              <w:top w:val="single" w:sz="6" w:space="0" w:color="auto"/>
-              <w:left w:val="single" w:sz="6" w:space="0" w:color="auto"/>
-              <w:bottom w:val="single" w:sz="6" w:space="0" w:color="auto"/>
-              <w:right w:val="single" w:sz="6" w:space="0" w:color="auto"/>
-            </w:tcBorders>
-          </w:tcPr>
-          <w:p>
-            <w:pPr>
-              <w:pStyle w:val="Tabletext"/>
-              <w:jc w:val="center"/>
-              <w:rPr>
-                <w:rFonts w:ascii="Arial" w:hAnsi="Arial" w:cs="Arial"/>
-                <w:lang w:val="fr-FR"/>
-              </w:rPr>
-            </w:pPr>
-          </w:p>
-        </w:tc>
-        <w:tc>
-          <w:tcPr>
-            <w:tcW w:w="2304" w:type="dxa"/>
-            <w:tcBorders>
-              <w:top w:val="single" w:sz="6" w:space="0" w:color="auto"/>
-              <w:left w:val="single" w:sz="6" w:space="0" w:color="auto"/>
-              <w:bottom w:val="single" w:sz="6" w:space="0" w:color="auto"/>
-              <w:right w:val="single" w:sz="6" w:space="0" w:color="auto"/>
-            </w:tcBorders>
-          </w:tcPr>
-          <w:p>
-            <w:pPr>
-              <w:pStyle w:val="Tabletext"/>
-              <w:jc w:val="center"/>
-              <w:rPr>
-                <w:rFonts w:ascii="Arial" w:hAnsi="Arial" w:cs="Arial"/>
-                <w:lang w:val="fr-FR"/>
-              </w:rPr>
-            </w:pPr>
-          </w:p>
-        </w:tc>
-      </w:tr>
     </w:tbl>
     <w:p>
       <w:pPr>
@@ -1546,6 +1774,11 @@
           <w:fldChar w:fldCharType="end"/>
         </w:r>
       </w:hyperlink>
+    </w:p>
+    <w:p>
+      <w:r>
+        <w:fldChar w:fldCharType="end"/>
+      </w:r>
     </w:p>
     <w:p>
       <w:pPr>
@@ -1556,30 +1789,29 @@
           <w:docGrid w:linePitch="360"/>
         </w:sectPr>
       </w:pPr>
-      <w:r>
-        <w:fldChar w:fldCharType="end"/>
-      </w:r>
+      <w:bookmarkStart w:id="0" w:name="_GoBack"/>
+      <w:bookmarkEnd w:id="0"/>
     </w:p>
     <w:p>
       <w:pPr>
         <w:pStyle w:val="Titre1"/>
       </w:pPr>
-      <w:bookmarkStart w:id="0" w:name="_Toc415583632"/>
+      <w:bookmarkStart w:id="1" w:name="_Toc415583632"/>
       <w:r>
         <w:lastRenderedPageBreak/>
         <w:t>Rôles et responsabilités</w:t>
       </w:r>
-      <w:bookmarkEnd w:id="0"/>
+      <w:bookmarkEnd w:id="1"/>
     </w:p>
     <w:p>
       <w:pPr>
         <w:pStyle w:val="Titre2"/>
       </w:pPr>
-      <w:bookmarkStart w:id="1" w:name="_Toc415583633"/>
+      <w:bookmarkStart w:id="2" w:name="_Toc415583633"/>
       <w:r>
         <w:t>Parties prenantes, rôles et coordonnées</w:t>
       </w:r>
-      <w:bookmarkEnd w:id="1"/>
+      <w:bookmarkEnd w:id="2"/>
     </w:p>
     <w:p>
       <w:r>
@@ -1588,7 +1820,7 @@
             <v:stroke joinstyle="miter"/>
             <v:path gradientshapeok="t" o:connecttype="rect"/>
           </v:shapetype>
-          <v:shape id="_x0000_s1035" type="#_x0000_t202" style="width:480.55pt;height:165.75pt;mso-position-horizontal-relative:char;mso-position-vertical-relative:line;mso-width-relative:margin;mso-height-relative:margin" fillcolor="#9bbb59 [3206]" strokecolor="#f2f2f2 [3041]" strokeweight="3pt">
+          <v:shape id="_x0000_s1035" type="#_x0000_t202" style="width:480.55pt;height:165.75pt;mso-left-percent:-10001;mso-top-percent:-10001;mso-position-horizontal:absolute;mso-position-horizontal-relative:char;mso-position-vertical:absolute;mso-position-vertical-relative:line;mso-left-percent:-10001;mso-top-percent:-10001;mso-width-relative:margin;mso-height-relative:margin" fillcolor="#9bbb59 [3206]" strokecolor="#f2f2f2 [3041]" strokeweight="3pt">
             <v:shadow on="t" type="perspective" color="#4e6128 [1606]" opacity=".5" offset="1pt" offset2="-1pt"/>
             <v:textbox>
               <w:txbxContent>
@@ -1674,16 +1906,16 @@
       <w:pPr>
         <w:pStyle w:val="Titre2"/>
       </w:pPr>
-      <w:bookmarkStart w:id="2" w:name="_Toc415583634"/>
+      <w:bookmarkStart w:id="3" w:name="_Toc415583634"/>
       <w:r>
         <w:t>Organigramme de synthèse</w:t>
       </w:r>
-      <w:bookmarkEnd w:id="2"/>
+      <w:bookmarkEnd w:id="3"/>
     </w:p>
     <w:p>
       <w:r>
         <w:pict>
-          <v:shape id="_x0000_s1034" type="#_x0000_t202" style="width:480.55pt;height:41.35pt;mso-position-horizontal-relative:char;mso-position-vertical-relative:line;mso-width-relative:margin;mso-height-relative:margin" fillcolor="#9bbb59 [3206]" strokecolor="#f2f2f2 [3041]" strokeweight="3pt">
+          <v:shape id="_x0000_s1034" type="#_x0000_t202" style="width:480.55pt;height:41.35pt;mso-left-percent:-10001;mso-top-percent:-10001;mso-position-horizontal:absolute;mso-position-horizontal-relative:char;mso-position-vertical:absolute;mso-position-vertical-relative:line;mso-left-percent:-10001;mso-top-percent:-10001;mso-width-relative:margin;mso-height-relative:margin" fillcolor="#9bbb59 [3206]" strokecolor="#f2f2f2 [3041]" strokeweight="3pt">
             <v:shadow on="t" type="perspective" color="#4e6128 [1606]" opacity=".5" offset="1pt" offset2="-1pt"/>
             <v:textbox>
               <w:txbxContent>
@@ -1735,7 +1967,7 @@
       <w:pPr>
         <w:pStyle w:val="Titre1"/>
       </w:pPr>
-      <w:bookmarkStart w:id="3" w:name="_Toc415583635"/>
+      <w:bookmarkStart w:id="4" w:name="_Toc415583635"/>
       <w:r>
         <w:lastRenderedPageBreak/>
         <w:t>Modalités</w:t>
@@ -1743,7 +1975,7 @@
       <w:r>
         <w:t xml:space="preserve"> de déroulement du projet</w:t>
       </w:r>
-      <w:bookmarkEnd w:id="3"/>
+      <w:bookmarkEnd w:id="4"/>
       <w:r>
         <w:t xml:space="preserve"> </w:t>
       </w:r>
@@ -1752,24 +1984,20 @@
       <w:pPr>
         <w:pStyle w:val="Titre2"/>
       </w:pPr>
-      <w:bookmarkStart w:id="4" w:name="_Toc415583636"/>
+      <w:bookmarkStart w:id="5" w:name="_Toc415583636"/>
       <w:r>
         <w:t xml:space="preserve">Gestion du </w:t>
       </w:r>
-      <w:proofErr w:type="spellStart"/>
-      <w:r>
-        <w:t>board</w:t>
-      </w:r>
-      <w:proofErr w:type="spellEnd"/>
-      <w:r>
-        <w:t xml:space="preserve"> agile</w:t>
-      </w:r>
-      <w:bookmarkEnd w:id="4"/>
-    </w:p>
+      <w:r>
+        <w:t>board agile</w:t>
+      </w:r>
+      <w:bookmarkEnd w:id="5"/>
+    </w:p>
+    <w:p/>
     <w:p>
       <w:r>
         <w:pict>
-          <v:shape id="_x0000_s1033" type="#_x0000_t202" style="width:480.55pt;height:150.25pt;mso-position-horizontal-relative:char;mso-position-vertical-relative:line;mso-width-relative:margin;mso-height-relative:margin" fillcolor="#9bbb59 [3206]" strokecolor="#f2f2f2 [3041]" strokeweight="3pt">
+          <v:shape id="_x0000_s1033" type="#_x0000_t202" style="width:480.55pt;height:150.25pt;mso-left-percent:-10001;mso-top-percent:-10001;mso-position-horizontal:absolute;mso-position-horizontal-relative:char;mso-position-vertical:absolute;mso-position-vertical-relative:line;mso-left-percent:-10001;mso-top-percent:-10001;mso-width-relative:margin;mso-height-relative:margin" fillcolor="#9bbb59 [3206]" strokecolor="#f2f2f2 [3041]" strokeweight="3pt">
             <v:shadow on="t" type="perspective" color="#4e6128 [1606]" opacity=".5" offset="1pt" offset2="-1pt"/>
             <v:textbox>
               <w:txbxContent>
@@ -1777,29 +2005,8 @@
                   <w:r>
                     <w:t xml:space="preserve">Vous préciserez à minima comment le </w:t>
                   </w:r>
-                  <w:proofErr w:type="spellStart"/>
                   <w:r>
-                    <w:t>board</w:t>
-                  </w:r>
-                  <w:proofErr w:type="spellEnd"/>
-                  <w:r>
-                    <w:t xml:space="preserve"> (typiquement un </w:t>
-                  </w:r>
-                  <w:proofErr w:type="spellStart"/>
-                  <w:r>
-                    <w:t>board</w:t>
-                  </w:r>
-                  <w:proofErr w:type="spellEnd"/>
-                  <w:r>
-                    <w:t xml:space="preserve"> </w:t>
-                  </w:r>
-                  <w:proofErr w:type="spellStart"/>
-                  <w:r>
-                    <w:t>trello</w:t>
-                  </w:r>
-                  <w:proofErr w:type="spellEnd"/>
-                  <w:r>
-                    <w:t>) va évoluer</w:t>
+                    <w:t>board (typiquement un board trello) va évoluer</w:t>
                   </w:r>
                   <w:r>
                     <w:t xml:space="preserve"> sur les axes suivants:</w:t>
@@ -1814,15 +2021,7 @@
                     </w:numPr>
                   </w:pPr>
                   <w:r>
-                    <w:t xml:space="preserve">où se trouve le </w:t>
-                  </w:r>
-                  <w:proofErr w:type="spellStart"/>
-                  <w:r>
-                    <w:t>board</w:t>
-                  </w:r>
-                  <w:proofErr w:type="spellEnd"/>
-                  <w:r>
-                    <w:t> ?</w:t>
+                    <w:t>où se trouve le board ?</w:t>
                   </w:r>
                 </w:p>
                 <w:p>
@@ -1860,11 +2059,9 @@
                   <w:r>
                     <w:t xml:space="preserve">comment : quelles sont les règles à suivre pour faire évoluer le </w:t>
                   </w:r>
-                  <w:proofErr w:type="spellStart"/>
                   <w:r>
                     <w:t>board</w:t>
                   </w:r>
-                  <w:proofErr w:type="spellEnd"/>
                 </w:p>
                 <w:p>
                   <w:pPr>
@@ -1877,13 +2074,8 @@
                   <w:r>
                     <w:t>vue macro (</w:t>
                   </w:r>
-                  <w:proofErr w:type="spellStart"/>
                   <w:r>
-                    <w:t>epics</w:t>
-                  </w:r>
-                  <w:proofErr w:type="spellEnd"/>
-                  <w:r>
-                    <w:t>, user stories</w:t>
+                    <w:t>epics, user stories</w:t>
                   </w:r>
                   <w:r>
                     <w:t>)</w:t>
@@ -1909,92 +2101,136 @@
         </w:pict>
       </w:r>
     </w:p>
+    <w:p/>
     <w:p>
       <w:pPr>
         <w:pStyle w:val="Titre2"/>
       </w:pPr>
-      <w:bookmarkStart w:id="5" w:name="_Toc415583637"/>
+      <w:bookmarkStart w:id="6" w:name="_Toc415583637"/>
       <w:r>
         <w:t>Evaluation des charges et calendrier cible</w:t>
       </w:r>
-      <w:bookmarkEnd w:id="5"/>
-    </w:p>
-    <w:p>
-      <w:r>
-        <w:pict>
-          <v:shape id="_x0000_s1032" type="#_x0000_t202" style="width:480.55pt;height:98.95pt;mso-position-horizontal-relative:char;mso-position-vertical-relative:line;mso-width-relative:margin;mso-height-relative:margin" fillcolor="#9bbb59 [3206]" strokecolor="#f2f2f2 [3041]" strokeweight="3pt">
-            <v:shadow on="t" type="perspective" color="#4e6128 [1606]" opacity=".5" offset="1pt" offset2="-1pt"/>
-            <v:textbox style="mso-next-textbox:#_x0000_s1032">
-              <w:txbxContent>
-                <w:p>
-                  <w:r>
-                    <w:t>Indiquez ici le calendrier cible de l’équipe de réalisation (</w:t>
-                  </w:r>
-                  <w:r>
-                    <w:t>dates des recettes d’itération</w:t>
-                  </w:r>
-                  <w:r>
-                    <w:t>)</w:t>
-                  </w:r>
-                  <w:r>
-                    <w:br/>
-                    <w:t xml:space="preserve">Précisez le volume horaire total disponible </w:t>
-                  </w:r>
-                  <w:r>
-                    <w:t xml:space="preserve">au cours de chaque itération et </w:t>
-                  </w:r>
-                  <w:r>
-                    <w:t>pour la réalisation du projet, que vous traduirez en Jour/homme</w:t>
-                  </w:r>
-                  <w:r>
-                    <w:br/>
-                    <w:t xml:space="preserve">Vous indiquerez ici les spécificités individuelles (temps de travail spécifique en fonction des autres projets ou de dispositions spéciales autorisées par l’école) </w:t>
-                  </w:r>
-                </w:p>
-              </w:txbxContent>
-            </v:textbox>
-            <w10:wrap type="none"/>
-            <w10:anchorlock/>
-          </v:shape>
-        </w:pict>
-      </w:r>
-    </w:p>
+      <w:bookmarkEnd w:id="6"/>
+    </w:p>
+    <w:p/>
+    <w:p>
+      <w:pPr>
+        <w:tabs>
+          <w:tab w:val="left" w:pos="284"/>
+          <w:tab w:val="left" w:pos="709"/>
+        </w:tabs>
+        <w:jc w:val="both"/>
+        <w:rPr>
+          <w:rStyle w:val="Lienhypertexte"/>
+          <w:noProof/>
+          <w:color w:val="auto"/>
+          <w:u w:val="none"/>
+        </w:rPr>
+      </w:pPr>
+      <w:r>
+        <w:rPr>
+          <w:rStyle w:val="Lienhypertexte"/>
+          <w:noProof/>
+          <w:color w:val="auto"/>
+          <w:u w:val="none"/>
+        </w:rPr>
+        <w:t>Le projet sera divisé en 3 itérations. Chaque itération donnera lieu à une recette d’itération avec le suiveur. Les dates de ces recettes sont le 26 avril, 18 mai, le 8 juin, et le 29 juin.</w:t>
+      </w:r>
+    </w:p>
+    <w:p>
+      <w:pPr>
+        <w:tabs>
+          <w:tab w:val="left" w:pos="284"/>
+          <w:tab w:val="left" w:pos="709"/>
+        </w:tabs>
+        <w:jc w:val="both"/>
+        <w:rPr>
+          <w:rStyle w:val="Lienhypertexte"/>
+          <w:noProof/>
+          <w:color w:val="auto"/>
+        </w:rPr>
+      </w:pPr>
+      <w:r>
+        <w:rPr>
+          <w:rStyle w:val="Lienhypertexte"/>
+          <w:noProof/>
+          <w:color w:val="auto"/>
+        </w:rPr>
+        <w:t>//Pas sur de ça</w:t>
+      </w:r>
+      <w:r>
+        <w:rPr>
+          <w:rStyle w:val="Lienhypertexte"/>
+          <w:noProof/>
+          <w:color w:val="auto"/>
+          <w:u w:val="none"/>
+        </w:rPr>
+        <w:tab/>
+      </w:r>
+    </w:p>
+    <w:p>
+      <w:r>
+        <w:rPr>
+          <w:rStyle w:val="Lienhypertexte"/>
+          <w:noProof/>
+          <w:color w:val="auto"/>
+        </w:rPr>
+        <w:t>//</w:t>
+      </w:r>
+      <w:r>
+        <w:rPr>
+          <w:rStyle w:val="Lienhypertexte"/>
+          <w:noProof/>
+          <w:color w:val="auto"/>
+          <w:u w:val="none"/>
+        </w:rPr>
+        <w:t>La première itération contiendra 17 séances de cours, soit 51 heures à raison de 3 heures par séance. La deuxième itération contiendra 17 séances de cours, soit 51 heures. La troisième itération contiendra 17 séances de cours, soit 51 heures. On obtient un total de 76 jours/homme.</w:t>
+      </w:r>
+    </w:p>
+    <w:p/>
     <w:p>
       <w:pPr>
         <w:pStyle w:val="Titre2"/>
       </w:pPr>
-      <w:bookmarkStart w:id="6" w:name="_Toc415583638"/>
+      <w:bookmarkStart w:id="7" w:name="_Toc415583638"/>
       <w:r>
         <w:t>Planification initiale</w:t>
       </w:r>
-      <w:bookmarkEnd w:id="6"/>
-    </w:p>
-    <w:p>
-      <w:r>
-        <w:pict>
-          <v:shape id="_x0000_s1031" type="#_x0000_t202" style="width:480.55pt;height:38.7pt;mso-position-horizontal-relative:char;mso-position-vertical-relative:line;mso-width-relative:margin;mso-height-relative:margin" fillcolor="#9bbb59 [3206]" strokecolor="#f2f2f2 [3041]" strokeweight="3pt">
-            <v:shadow on="t" type="perspective" color="#4e6128 [1606]" opacity=".5" offset="1pt" offset2="-1pt"/>
-            <v:textbox style="mso-next-textbox:#_x0000_s1031">
-              <w:txbxContent>
-                <w:p>
-                  <w:r>
-                    <w:t xml:space="preserve">Indiquez ici ce que vous vous engagez à livrer à la fin de </w:t>
-                  </w:r>
-                  <w:r>
-                    <w:t>l’itération 1</w:t>
-                  </w:r>
-                  <w:r>
-                    <w:t>, et ce que vous pensez pouvoir livrer à la fin des itération suivantes.</w:t>
-                  </w:r>
-                </w:p>
-              </w:txbxContent>
-            </v:textbox>
-            <w10:wrap type="none"/>
-            <w10:anchorlock/>
-          </v:shape>
-        </w:pict>
-      </w:r>
-    </w:p>
+      <w:bookmarkEnd w:id="7"/>
+    </w:p>
+    <w:p/>
+    <w:p>
+      <w:pPr>
+        <w:tabs>
+          <w:tab w:val="left" w:pos="1230"/>
+        </w:tabs>
+      </w:pPr>
+      <w:r>
+        <w:t>A la fin de l’itération 1, le moteur sera développé. Les classes nécessaires au développement du jeu seront présentes, ainsi qu’une carte de test par défaut et quelques premiers éléments de gameplays. Nous n’aurons pas réalisé un générateur de carte, ni de graphismes ou de sons.</w:t>
+      </w:r>
+    </w:p>
+    <w:p>
+      <w:pPr>
+        <w:tabs>
+          <w:tab w:val="left" w:pos="1230"/>
+        </w:tabs>
+      </w:pPr>
+      <w:r>
+        <w:t xml:space="preserve">Itération 2 </w:t>
+      </w:r>
+    </w:p>
+    <w:p>
+      <w:pPr>
+        <w:tabs>
+          <w:tab w:val="left" w:pos="1230"/>
+        </w:tabs>
+      </w:pPr>
+      <w:r>
+        <w:t>Itération 3</w:t>
+      </w:r>
+    </w:p>
+    <w:p/>
+    <w:p/>
     <w:p/>
     <w:p>
       <w:pPr>
@@ -2013,273 +2249,46 @@
       <w:pPr>
         <w:pStyle w:val="Titre2"/>
       </w:pPr>
-      <w:bookmarkStart w:id="7" w:name="_Toc415583639"/>
+      <w:bookmarkStart w:id="8" w:name="_Toc415583639"/>
       <w:r>
         <w:lastRenderedPageBreak/>
-        <w:t xml:space="preserve">Gestion du </w:t>
-      </w:r>
-      <w:proofErr w:type="spellStart"/>
-      <w:r>
-        <w:t>reporting</w:t>
-      </w:r>
-      <w:bookmarkEnd w:id="7"/>
-      <w:proofErr w:type="spellEnd"/>
-    </w:p>
-    <w:p>
-      <w:r>
-        <w:pict>
-          <v:shape id="_x0000_s1030" type="#_x0000_t202" style="width:480.55pt;height:394.6pt;mso-position-horizontal-relative:char;mso-position-vertical-relative:line;mso-width-relative:margin;mso-height-relative:margin" fillcolor="#9bbb59 [3206]" strokecolor="#f2f2f2 [3041]" strokeweight="3pt">
-            <v:shadow on="t" type="perspective" color="#4e6128 [1606]" opacity=".5" offset="1pt" offset2="-1pt"/>
-            <v:textbox style="mso-next-textbox:#_x0000_s1030">
-              <w:txbxContent>
-                <w:p>
-                  <w:r>
-                    <w:t xml:space="preserve">Indiquez comment l’équipe de réalisation rendra compte de l’avancement du projet en définissant précisément le processus de </w:t>
-                  </w:r>
-                  <w:proofErr w:type="spellStart"/>
-                  <w:r>
-                    <w:t>reporting</w:t>
-                  </w:r>
-                  <w:proofErr w:type="spellEnd"/>
-                  <w:r>
-                    <w:t xml:space="preserve">. Nous vous demandons de préciser pour chaque type de </w:t>
-                  </w:r>
-                  <w:proofErr w:type="spellStart"/>
-                  <w:r>
-                    <w:t>reporting</w:t>
-                  </w:r>
-                  <w:proofErr w:type="spellEnd"/>
-                  <w:r>
-                    <w:t xml:space="preserve"> retenu : </w:t>
-                  </w:r>
-                </w:p>
-                <w:p>
-                  <w:pPr>
-                    <w:pStyle w:val="Paragraphedeliste"/>
-                    <w:numPr>
-                      <w:ilvl w:val="0"/>
-                      <w:numId w:val="4"/>
-                    </w:numPr>
-                  </w:pPr>
-                  <w:r>
-                    <w:t>Sa fréquence de réalisation</w:t>
-                  </w:r>
-                </w:p>
-                <w:p>
-                  <w:pPr>
-                    <w:pStyle w:val="Paragraphedeliste"/>
-                    <w:numPr>
-                      <w:ilvl w:val="0"/>
-                      <w:numId w:val="4"/>
-                    </w:numPr>
-                  </w:pPr>
-                  <w:r>
-                    <w:t>Son contenu</w:t>
-                  </w:r>
-                </w:p>
-                <w:p>
-                  <w:pPr>
-                    <w:pStyle w:val="Paragraphedeliste"/>
-                    <w:numPr>
-                      <w:ilvl w:val="0"/>
-                      <w:numId w:val="4"/>
-                    </w:numPr>
-                  </w:pPr>
-                  <w:r>
-                    <w:t xml:space="preserve">Sous quelle forme ce </w:t>
-                  </w:r>
-                  <w:proofErr w:type="spellStart"/>
-                  <w:r>
-                    <w:t>reporting</w:t>
-                  </w:r>
-                  <w:proofErr w:type="spellEnd"/>
-                  <w:r>
-                    <w:t xml:space="preserve"> sera réalisé, avec quel outils  et comment il sera publié</w:t>
-                  </w:r>
-                </w:p>
-                <w:p>
-                  <w:pPr>
-                    <w:pStyle w:val="Paragraphedeliste"/>
-                    <w:numPr>
-                      <w:ilvl w:val="0"/>
-                      <w:numId w:val="4"/>
-                    </w:numPr>
-                  </w:pPr>
-                  <w:r>
-                    <w:t xml:space="preserve">A qui s’adresse ce </w:t>
-                  </w:r>
-                  <w:proofErr w:type="spellStart"/>
-                  <w:r>
-                    <w:t>reporting</w:t>
-                  </w:r>
-                  <w:proofErr w:type="spellEnd"/>
-                  <w:r>
-                    <w:br/>
-                  </w:r>
-                </w:p>
-                <w:p>
-                  <w:r>
-                    <w:t>Nous vous rappelons que</w:t>
-                  </w:r>
-                </w:p>
-                <w:p>
-                  <w:pPr>
-                    <w:pStyle w:val="Paragraphedeliste"/>
-                    <w:numPr>
-                      <w:ilvl w:val="0"/>
-                      <w:numId w:val="10"/>
-                    </w:numPr>
-                  </w:pPr>
-                  <w:r>
-                    <w:t xml:space="preserve">à titre individuel l’étudiant doit faire un </w:t>
-                  </w:r>
-                  <w:proofErr w:type="spellStart"/>
-                  <w:r>
-                    <w:t>reporting</w:t>
-                  </w:r>
-                  <w:proofErr w:type="spellEnd"/>
-                  <w:r>
-                    <w:t xml:space="preserve">  « micro » à destination du chef de projet, du</w:t>
-                  </w:r>
-                  <w:r>
-                    <w:t xml:space="preserve"> suiveur et parfois du client. </w:t>
-                  </w:r>
-                  <w:r>
-                    <w:t>Vous y préciserez à minima :</w:t>
-                  </w:r>
-                </w:p>
-                <w:p>
-                  <w:pPr>
-                    <w:pStyle w:val="Paragraphedeliste"/>
-                    <w:numPr>
-                      <w:ilvl w:val="1"/>
-                      <w:numId w:val="4"/>
-                    </w:numPr>
-                  </w:pPr>
-                  <w:r>
-                    <w:t xml:space="preserve">Le travail devant être réalisé (tâches + temps), </w:t>
-                  </w:r>
-                </w:p>
-                <w:p>
-                  <w:pPr>
-                    <w:pStyle w:val="Paragraphedeliste"/>
-                    <w:numPr>
-                      <w:ilvl w:val="1"/>
-                      <w:numId w:val="4"/>
-                    </w:numPr>
-                  </w:pPr>
-                  <w:r>
-                    <w:t>Le tr</w:t>
-                  </w:r>
-                  <w:r>
-                    <w:t>avail réalisé  (tâches + temps)</w:t>
-                  </w:r>
-                  <w:r>
-                    <w:t xml:space="preserve">, </w:t>
-                  </w:r>
-                </w:p>
-                <w:p>
-                  <w:pPr>
-                    <w:pStyle w:val="Paragraphedeliste"/>
-                    <w:numPr>
-                      <w:ilvl w:val="1"/>
-                      <w:numId w:val="4"/>
-                    </w:numPr>
-                  </w:pPr>
-                  <w:r>
-                    <w:t xml:space="preserve">Les écarts de temps sur les tâches réalisées, </w:t>
-                  </w:r>
-                </w:p>
-                <w:p>
-                  <w:pPr>
-                    <w:pStyle w:val="Paragraphedeliste"/>
-                    <w:numPr>
-                      <w:ilvl w:val="1"/>
-                      <w:numId w:val="4"/>
-                    </w:numPr>
-                  </w:pPr>
-                  <w:r>
-                    <w:t>Le travail restant à réaliser (tâches + temps)</w:t>
-                  </w:r>
-                </w:p>
-                <w:p>
-                  <w:pPr>
-                    <w:pStyle w:val="Paragraphedeliste"/>
-                    <w:numPr>
-                      <w:ilvl w:val="1"/>
-                      <w:numId w:val="4"/>
-                    </w:numPr>
-                  </w:pPr>
-                  <w:r>
-                    <w:t>Une synthèse personnelle de cette phase de réalisation (bilan, difficultés rencontrées,  …)</w:t>
-                  </w:r>
-                </w:p>
-                <w:p>
-                  <w:pPr>
-                    <w:pStyle w:val="Paragraphedeliste"/>
-                    <w:numPr>
-                      <w:ilvl w:val="0"/>
-                      <w:numId w:val="4"/>
-                    </w:numPr>
-                  </w:pPr>
-                  <w:r>
-                    <w:t xml:space="preserve">au titre de l’équipe, un </w:t>
-                  </w:r>
-                  <w:proofErr w:type="spellStart"/>
-                  <w:r>
-                    <w:t>reporting</w:t>
-                  </w:r>
-                  <w:proofErr w:type="spellEnd"/>
-                  <w:r>
-                    <w:t xml:space="preserve"> global </w:t>
-                  </w:r>
-                  <w:r>
-                    <w:t xml:space="preserve">doit être produit </w:t>
-                  </w:r>
-                  <w:r>
-                    <w:t>et le chef de projet en sera le rapporteur. Vous préciserez à minima :</w:t>
-                  </w:r>
-                </w:p>
-                <w:p>
-                  <w:pPr>
-                    <w:pStyle w:val="Paragraphedeliste"/>
-                    <w:numPr>
-                      <w:ilvl w:val="1"/>
-                      <w:numId w:val="4"/>
-                    </w:numPr>
-                  </w:pPr>
-                  <w:r>
-                    <w:t xml:space="preserve">Une synthèse de ce qu’il s’est passé depuis le </w:t>
-                  </w:r>
-                  <w:proofErr w:type="spellStart"/>
-                  <w:r>
-                    <w:t>reporting</w:t>
-                  </w:r>
-                  <w:proofErr w:type="spellEnd"/>
-                  <w:r>
-                    <w:t xml:space="preserve"> précédent</w:t>
-                  </w:r>
-                </w:p>
-                <w:p>
-                  <w:pPr>
-                    <w:pStyle w:val="Paragraphedeliste"/>
-                    <w:numPr>
-                      <w:ilvl w:val="1"/>
-                      <w:numId w:val="4"/>
-                    </w:numPr>
-                  </w:pPr>
-                  <w:r>
-                    <w:t>Les conséquences, si il y en a sur le projet : tant au niveau organisationnel qu’au niveau des spécifications (évolution des besoins, de la mission ou des objectifs, …)  ou de la planification (itérations / jalons)</w:t>
-                  </w:r>
-                </w:p>
-              </w:txbxContent>
-            </v:textbox>
-            <w10:wrap type="none"/>
-            <w10:anchorlock/>
-          </v:shape>
-        </w:pict>
-      </w:r>
-    </w:p>
+        <w:t>Gestion du reporting</w:t>
+      </w:r>
+      <w:bookmarkEnd w:id="8"/>
+    </w:p>
+    <w:p/>
+    <w:p>
+      <w:pPr>
+        <w:tabs>
+          <w:tab w:val="left" w:pos="1230"/>
+        </w:tabs>
+      </w:pPr>
+      <w:r>
+        <w:t>Le reporting aura une fréquence de réalisation à chaque séance de Projet Informatique. Son contenu sera composé du nom de la tâche, de la durée, du début ainsi que de la fin de la tâche ainsi que des prédécesseurs (éléments qui dépendent des autres) ainsi que du ou des nom(s) de la personne de l’équipe l’ayant réalisée.</w:t>
+      </w:r>
+    </w:p>
+    <w:p>
+      <w:pPr>
+        <w:tabs>
+          <w:tab w:val="left" w:pos="1230"/>
+        </w:tabs>
+      </w:pPr>
+      <w:r>
+        <w:t>Le reporting sera sous forme Ms Project (.mpp), qui sera fréquemment mis à jour à l’aide de GitHub. Ce reporting s’adresse à l’équipe de réalisation ainsi qu’aux suiveurs du projet et éventuellement si on en avait un, un commanditaire.</w:t>
+      </w:r>
+    </w:p>
+    <w:p>
+      <w:pPr>
+        <w:tabs>
+          <w:tab w:val="left" w:pos="1230"/>
+        </w:tabs>
+      </w:pPr>
+      <w:r>
+        <w:t xml:space="preserve">Nous précisons que les différents membres de l’équipe feront un reporting à chaque début de séance avec le chef de projet afin que celui-ci indique sur le planning les différentes tâches réalisées par les différents membres et donc synthétiser ce qu’il s’est passé. </w:t>
+      </w:r>
+    </w:p>
+    <w:p/>
+    <w:p/>
     <w:p>
       <w:pPr>
         <w:rPr>
@@ -2288,69 +2297,44 @@
           <w:szCs w:val="26"/>
         </w:rPr>
       </w:pPr>
+      <w:bookmarkStart w:id="9" w:name="_Toc415583640"/>
       <w:r>
         <w:rPr>
           <w:rStyle w:val="Titre3Car"/>
-          <w:b w:val="0"/>
-          <w:bCs w:val="0"/>
-        </w:rPr>
-        <w:br w:type="page"/>
-      </w:r>
-    </w:p>
-    <w:p>
-      <w:pPr>
-        <w:pStyle w:val="Titre2"/>
+        </w:rPr>
+        <w:t>Gestion des relations</w:t>
+      </w:r>
+      <w:r>
         <w:rPr>
           <w:rStyle w:val="Titre3Car"/>
-          <w:b/>
-          <w:bCs/>
-        </w:rPr>
-      </w:pPr>
-      <w:bookmarkStart w:id="8" w:name="_Toc415583640"/>
+        </w:rPr>
+        <w:t xml:space="preserve"> </w:t>
+      </w:r>
       <w:r>
         <w:rPr>
           <w:rStyle w:val="Titre3Car"/>
-          <w:b/>
-          <w:bCs/>
-        </w:rPr>
-        <w:lastRenderedPageBreak/>
-        <w:t>Gestion des relations</w:t>
-      </w:r>
-      <w:r>
+        </w:rPr>
+        <w:t>avec les parties prenantes</w:t>
+      </w:r>
+      <w:bookmarkEnd w:id="9"/>
+    </w:p>
+    <w:p>
+      <w:pPr>
         <w:rPr>
           <w:rStyle w:val="Titre3Car"/>
-          <w:b/>
-          <w:bCs/>
-        </w:rPr>
-        <w:t xml:space="preserve"> </w:t>
-      </w:r>
+        </w:rPr>
+      </w:pPr>
       <w:r>
         <w:rPr>
           <w:rStyle w:val="Titre3Car"/>
-          <w:b/>
-          <w:bCs/>
-        </w:rPr>
-        <w:t>avec les parties prenantes</w:t>
-      </w:r>
-      <w:bookmarkEnd w:id="8"/>
-    </w:p>
-    <w:p>
-      <w:pPr>
+        </w:rPr>
+      </w:r>
+      <w:r>
         <w:rPr>
           <w:rStyle w:val="Titre3Car"/>
         </w:rPr>
-      </w:pPr>
-      <w:r>
-        <w:rPr>
-          <w:rStyle w:val="Titre3Car"/>
-        </w:rPr>
-      </w:r>
-      <w:r>
-        <w:rPr>
-          <w:rStyle w:val="Titre3Car"/>
-        </w:rPr>
         <w:pict>
-          <v:shape id="_x0000_s1029" type="#_x0000_t202" style="width:480.55pt;height:278.65pt;mso-position-horizontal-relative:char;mso-position-vertical-relative:line;mso-width-relative:margin;mso-height-relative:margin" fillcolor="#9bbb59 [3206]" strokecolor="#f2f2f2 [3041]" strokeweight="3pt">
+          <v:shape id="_x0000_s1029" type="#_x0000_t202" style="width:480.55pt;height:278.65pt;mso-left-percent:-10001;mso-top-percent:-10001;mso-position-horizontal:absolute;mso-position-horizontal-relative:char;mso-position-vertical:absolute;mso-position-vertical-relative:line;mso-left-percent:-10001;mso-top-percent:-10001;mso-width-relative:margin;mso-height-relative:margin" fillcolor="#9bbb59 [3206]" strokecolor="#f2f2f2 [3041]" strokeweight="3pt">
             <v:shadow on="t" type="perspective" color="#4e6128 [1606]" opacity=".5" offset="1pt" offset2="-1pt"/>
             <v:textbox style="mso-next-textbox:#_x0000_s1029">
               <w:txbxContent>
@@ -2397,15 +2381,7 @@
                     </w:numPr>
                   </w:pPr>
                   <w:r>
-                    <w:t xml:space="preserve">quoi et pourquoi : quel mode de communication (réunions physique ou virtuelles, </w:t>
-                  </w:r>
-                  <w:proofErr w:type="spellStart"/>
-                  <w:r>
-                    <w:t>conf</w:t>
-                  </w:r>
-                  <w:proofErr w:type="spellEnd"/>
-                  <w:r>
-                    <w:t xml:space="preserve"> call) pour quel objectif</w:t>
+                    <w:t>quoi et pourquoi : quel mode de communication (réunions physique ou virtuelles, conf call) pour quel objectif</w:t>
                   </w:r>
                 </w:p>
                 <w:p>
@@ -2470,7 +2446,6 @@
                 </w:p>
               </w:txbxContent>
             </v:textbox>
-            <w10:wrap type="none"/>
             <w10:anchorlock/>
           </v:shape>
         </w:pict>
@@ -2502,7 +2477,7 @@
           <w:bCs/>
         </w:rPr>
       </w:pPr>
-      <w:bookmarkStart w:id="9" w:name="_Toc415583641"/>
+      <w:bookmarkStart w:id="10" w:name="_Toc415583641"/>
       <w:r>
         <w:rPr>
           <w:rStyle w:val="Titre3Car"/>
@@ -2512,70 +2487,121 @@
         <w:lastRenderedPageBreak/>
         <w:t>Gestion de la documentation</w:t>
       </w:r>
-      <w:bookmarkEnd w:id="9"/>
+      <w:bookmarkEnd w:id="10"/>
+    </w:p>
+    <w:p/>
+    <w:p>
+      <w:r>
+        <w:t>Les fichiers seront stockés et partagés sur GitHub. Nous mettrons une archives sur Hugo afin de ne pas perdre le travail.</w:t>
+      </w:r>
+      <w:r>
+        <w:br/>
+        <w:t>L’équipe travaillera sur les versions présentes sur GitHub.</w:t>
+      </w:r>
+    </w:p>
+    <w:p/>
+    <w:p>
+      <w:r>
+        <w:t xml:space="preserve">Voici une image de l’architecture : </w:t>
+      </w:r>
+    </w:p>
+    <w:p>
+      <w:r>
+        <w:rPr>
+          <w:noProof/>
+          <w:color w:val="00420B"/>
+          <w:sz w:val="28"/>
+          <w:lang w:eastAsia="fr-FR"/>
+        </w:rPr>
+        <w:drawing>
+          <wp:inline distT="0" distB="0" distL="0" distR="0" wp14:anchorId="02595002" wp14:editId="375F0D0E">
+            <wp:extent cx="4763165" cy="1162212"/>
+            <wp:effectExtent l="0" t="0" r="0" b="0"/>
+            <wp:docPr id="5" name="Image 5"/>
+            <wp:cNvGraphicFramePr>
+              <a:graphicFrameLocks xmlns:a="http://schemas.openxmlformats.org/drawingml/2006/main" noChangeAspect="1"/>
+            </wp:cNvGraphicFramePr>
+            <a:graphic xmlns:a="http://schemas.openxmlformats.org/drawingml/2006/main">
+              <a:graphicData uri="http://schemas.openxmlformats.org/drawingml/2006/picture">
+                <pic:pic xmlns:pic="http://schemas.openxmlformats.org/drawingml/2006/picture">
+                  <pic:nvPicPr>
+                    <pic:cNvPr id="5" name="Screenshot_35.png"/>
+                    <pic:cNvPicPr/>
+                  </pic:nvPicPr>
+                  <pic:blipFill>
+                    <a:blip r:embed="rId11">
+                      <a:extLst>
+                        <a:ext uri="{28A0092B-C50C-407E-A947-70E740481C1C}">
+                          <a14:useLocalDpi xmlns:a14="http://schemas.microsoft.com/office/drawing/2010/main" val="0"/>
+                        </a:ext>
+                      </a:extLst>
+                    </a:blip>
+                    <a:stretch>
+                      <a:fillRect/>
+                    </a:stretch>
+                  </pic:blipFill>
+                  <pic:spPr>
+                    <a:xfrm>
+                      <a:off x="0" y="0"/>
+                      <a:ext cx="4763165" cy="1162212"/>
+                    </a:xfrm>
+                    <a:prstGeom prst="rect">
+                      <a:avLst/>
+                    </a:prstGeom>
+                  </pic:spPr>
+                </pic:pic>
+              </a:graphicData>
+            </a:graphic>
+          </wp:inline>
+        </w:drawing>
+      </w:r>
+    </w:p>
+    <w:p>
+      <w:r>
+        <w:t>Le chemin du dossier sur Hugo sera :</w:t>
+      </w:r>
+    </w:p>
+    <w:p>
+      <w:pPr>
+        <w:rPr>
+          <w:lang w:val="en-US"/>
+        </w:rPr>
+      </w:pPr>
+      <w:hyperlink r:id="rId12" w:history="1">
+        <w:r>
+          <w:rPr>
+            <w:rStyle w:val="Lienhypertexte"/>
+            <w:lang w:val="en-US"/>
+          </w:rPr>
+          <w:t>\\hugo\PI\2016M\S3\History_Treasure</w:t>
+        </w:r>
+      </w:hyperlink>
+    </w:p>
+    <w:p>
+      <w:r>
+        <w:t>Les fichiers seront nommés par leur titre.</w:t>
+      </w:r>
+    </w:p>
+    <w:p>
+      <w:r>
+        <w:t>Après validation par l’équipe et le chef de projet, puis par le suiveur, les fichiers seront sauvegardés sur Hugo.</w:t>
+      </w:r>
+    </w:p>
+    <w:p/>
+    <w:p>
+      <w:pPr>
+        <w:pStyle w:val="Titre2"/>
+      </w:pPr>
+      <w:bookmarkStart w:id="11" w:name="_Toc415583642"/>
+      <w:r>
+        <w:t>Description des livrables</w:t>
+      </w:r>
+      <w:bookmarkEnd w:id="11"/>
     </w:p>
     <w:p>
       <w:r>
         <w:pict>
-          <v:shape id="_x0000_s1028" type="#_x0000_t202" style="width:480.55pt;height:63.1pt;mso-position-horizontal-relative:char;mso-position-vertical-relative:line;mso-width-relative:margin;mso-height-relative:margin" fillcolor="#9bbb59 [3206]" strokecolor="#f2f2f2 [3041]" strokeweight="3pt">
-            <v:shadow on="t" type="perspective" color="#4e6128 [1606]" opacity=".5" offset="1pt" offset2="-1pt"/>
-            <v:textbox style="mso-next-textbox:#_x0000_s1028">
-              <w:txbxContent>
-                <w:p>
-                  <w:r>
-                    <w:t xml:space="preserve">Vous préciserez  les règles de nommage,  les documents types (règle de codage, règle de présentation, …), </w:t>
-                  </w:r>
-                  <w:r>
-                    <w:t xml:space="preserve">l’organisation des dossiers informatiques, </w:t>
-                  </w:r>
-                  <w:r>
-                    <w:t xml:space="preserve">le stockage des fichiers, le </w:t>
-                  </w:r>
-                  <w:proofErr w:type="spellStart"/>
-                  <w:r>
-                    <w:t>workflow</w:t>
-                  </w:r>
-                  <w:proofErr w:type="spellEnd"/>
-                  <w:r>
-                    <w:t xml:space="preserve"> de validation,</w:t>
-                  </w:r>
-                  <w:r>
-                    <w:t xml:space="preserve"> le </w:t>
-                  </w:r>
-                  <w:proofErr w:type="spellStart"/>
-                  <w:r>
-                    <w:t>workflow</w:t>
-                  </w:r>
-                  <w:proofErr w:type="spellEnd"/>
-                  <w:r>
-                    <w:t xml:space="preserve"> git,</w:t>
-                  </w:r>
-                  <w:r>
-                    <w:t xml:space="preserve"> les procédures de sauvegarde, … </w:t>
-                  </w:r>
-                </w:p>
-              </w:txbxContent>
-            </v:textbox>
-            <w10:wrap type="none"/>
-            <w10:anchorlock/>
-          </v:shape>
-        </w:pict>
-      </w:r>
-    </w:p>
-    <w:p>
-      <w:pPr>
-        <w:pStyle w:val="Titre2"/>
-      </w:pPr>
-      <w:bookmarkStart w:id="10" w:name="_Toc415583642"/>
-      <w:r>
-        <w:t>Description des livrables</w:t>
-      </w:r>
-      <w:bookmarkEnd w:id="10"/>
-    </w:p>
-    <w:p>
-      <w:r>
-        <w:pict>
-          <v:shape id="_x0000_s1027" type="#_x0000_t202" style="width:480.55pt;height:54.1pt;mso-position-horizontal-relative:char;mso-position-vertical-relative:line;mso-width-relative:margin;mso-height-relative:margin" fillcolor="#9bbb59 [3206]" strokecolor="#f2f2f2 [3041]" strokeweight="3pt">
+          <v:shape id="_x0000_s1027" type="#_x0000_t202" style="width:480.55pt;height:54.1pt;mso-left-percent:-10001;mso-top-percent:-10001;mso-position-horizontal:absolute;mso-position-horizontal-relative:char;mso-position-vertical:absolute;mso-position-vertical-relative:line;mso-left-percent:-10001;mso-top-percent:-10001;mso-width-relative:margin;mso-height-relative:margin" fillcolor="#9bbb59 [3206]" strokecolor="#f2f2f2 [3041]" strokeweight="3pt">
             <v:shadow on="t" type="perspective" color="#4e6128 [1606]" opacity=".5" offset="1pt" offset2="-1pt"/>
             <v:textbox style="mso-next-textbox:#_x0000_s1027">
               <w:txbxContent>
@@ -2594,20 +2620,11 @@
                     <w:t>Exemple : documentation utilisateur, documentation techni</w:t>
                   </w:r>
                   <w:r>
-                    <w:t xml:space="preserve">que, </w:t>
-                  </w:r>
-                  <w:proofErr w:type="spellStart"/>
-                  <w:r>
-                    <w:t>etc</w:t>
-                  </w:r>
-                  <w:proofErr w:type="spellEnd"/>
-                  <w:r>
-                    <w:t>...</w:t>
+                    <w:t>que, etc...</w:t>
                   </w:r>
                 </w:p>
               </w:txbxContent>
             </v:textbox>
-            <w10:wrap type="none"/>
             <w10:anchorlock/>
           </v:shape>
         </w:pict>
@@ -2622,11 +2639,11 @@
           <w:bCs/>
         </w:rPr>
       </w:pPr>
-      <w:bookmarkStart w:id="11" w:name="_Toc415583643"/>
+      <w:bookmarkStart w:id="12" w:name="_Toc415583643"/>
       <w:r>
         <w:t>Règles de validation</w:t>
       </w:r>
-      <w:bookmarkEnd w:id="11"/>
+      <w:bookmarkEnd w:id="12"/>
     </w:p>
     <w:p>
       <w:pPr>
@@ -2647,7 +2664,7 @@
           <w:rStyle w:val="Titre3Car"/>
         </w:rPr>
         <w:pict>
-          <v:shape id="_x0000_s1026" type="#_x0000_t202" style="width:480.55pt;height:73.9pt;mso-position-horizontal-relative:char;mso-position-vertical-relative:line;mso-width-relative:margin;mso-height-relative:margin" fillcolor="#9bbb59 [3206]" strokecolor="#f2f2f2 [3041]" strokeweight="3pt">
+          <v:shape id="_x0000_s1026" type="#_x0000_t202" style="width:480.55pt;height:73.9pt;mso-left-percent:-10001;mso-top-percent:-10001;mso-position-horizontal:absolute;mso-position-horizontal-relative:char;mso-position-vertical:absolute;mso-position-vertical-relative:line;mso-left-percent:-10001;mso-top-percent:-10001;mso-width-relative:margin;mso-height-relative:margin" fillcolor="#9bbb59 [3206]" strokecolor="#f2f2f2 [3041]" strokeweight="3pt">
             <v:shadow on="t" type="perspective" color="#4e6128 [1606]" opacity=".5" offset="1pt" offset2="-1pt"/>
             <v:textbox style="mso-next-textbox:#_x0000_s1026">
               <w:txbxContent>
@@ -2665,14 +2682,13 @@
                 </w:p>
               </w:txbxContent>
             </v:textbox>
-            <w10:wrap type="none"/>
             <w10:anchorlock/>
           </v:shape>
         </w:pict>
       </w:r>
     </w:p>
     <w:sectPr>
-      <w:footerReference w:type="default" r:id="rId11"/>
+      <w:footerReference w:type="default" r:id="rId13"/>
       <w:pgSz w:w="11906" w:h="16838"/>
       <w:pgMar w:top="1417" w:right="1417" w:bottom="1417" w:left="1417" w:header="708" w:footer="708" w:gutter="0"/>
       <w:cols w:space="708"/>
@@ -2683,7 +2699,7 @@
 </file>
 
 <file path=word/endnotes.xml><?xml version="1.0" encoding="utf-8"?>
-<w:endnotes xmlns:ve="http://schemas.openxmlformats.org/markup-compatibility/2006" xmlns:o="urn:schemas-microsoft-com:office:office" xmlns:r="http://schemas.openxmlformats.org/officeDocument/2006/relationships" xmlns:m="http://schemas.openxmlformats.org/officeDocument/2006/math" xmlns:v="urn:schemas-microsoft-com:vml" xmlns:wp="http://schemas.openxmlformats.org/drawingml/2006/wordprocessingDrawing" xmlns:w10="urn:schemas-microsoft-com:office:word" xmlns:w="http://schemas.openxmlformats.org/wordprocessingml/2006/main" xmlns:wne="http://schemas.microsoft.com/office/word/2006/wordml">
+<w:endnotes xmlns:wpc="http://schemas.microsoft.com/office/word/2010/wordprocessingCanvas" xmlns:cx="http://schemas.microsoft.com/office/drawing/2014/chartex" xmlns:cx1="http://schemas.microsoft.com/office/drawing/2015/9/8/chartex" xmlns:mc="http://schemas.openxmlformats.org/markup-compatibility/2006" xmlns:o="urn:schemas-microsoft-com:office:office" xmlns:r="http://schemas.openxmlformats.org/officeDocument/2006/relationships" xmlns:m="http://schemas.openxmlformats.org/officeDocument/2006/math" xmlns:v="urn:schemas-microsoft-com:vml" xmlns:wp14="http://schemas.microsoft.com/office/word/2010/wordprocessingDrawing" xmlns:wp="http://schemas.openxmlformats.org/drawingml/2006/wordprocessingDrawing" xmlns:w10="urn:schemas-microsoft-com:office:word" xmlns:w="http://schemas.openxmlformats.org/wordprocessingml/2006/main" xmlns:w14="http://schemas.microsoft.com/office/word/2010/wordml" xmlns:w15="http://schemas.microsoft.com/office/word/2012/wordml" xmlns:w16se="http://schemas.microsoft.com/office/word/2015/wordml/symex" xmlns:wpg="http://schemas.microsoft.com/office/word/2010/wordprocessingGroup" xmlns:wpi="http://schemas.microsoft.com/office/word/2010/wordprocessingInk" xmlns:wne="http://schemas.microsoft.com/office/word/2006/wordml" xmlns:wps="http://schemas.microsoft.com/office/word/2010/wordprocessingShape" mc:Ignorable="w14 w15 w16se wp14">
   <w:endnote w:type="separator" w:id="-1">
     <w:p>
       <w:pPr>
@@ -2708,7 +2724,7 @@
 </file>
 
 <file path=word/footer1.xml><?xml version="1.0" encoding="utf-8"?>
-<w:ftr xmlns:ve="http://schemas.openxmlformats.org/markup-compatibility/2006" xmlns:o="urn:schemas-microsoft-com:office:office" xmlns:r="http://schemas.openxmlformats.org/officeDocument/2006/relationships" xmlns:m="http://schemas.openxmlformats.org/officeDocument/2006/math" xmlns:v="urn:schemas-microsoft-com:vml" xmlns:wp="http://schemas.openxmlformats.org/drawingml/2006/wordprocessingDrawing" xmlns:w10="urn:schemas-microsoft-com:office:word" xmlns:w="http://schemas.openxmlformats.org/wordprocessingml/2006/main" xmlns:wne="http://schemas.microsoft.com/office/word/2006/wordml">
+<w:ftr xmlns:wpc="http://schemas.microsoft.com/office/word/2010/wordprocessingCanvas" xmlns:cx="http://schemas.microsoft.com/office/drawing/2014/chartex" xmlns:cx1="http://schemas.microsoft.com/office/drawing/2015/9/8/chartex" xmlns:mc="http://schemas.openxmlformats.org/markup-compatibility/2006" xmlns:o="urn:schemas-microsoft-com:office:office" xmlns:r="http://schemas.openxmlformats.org/officeDocument/2006/relationships" xmlns:m="http://schemas.openxmlformats.org/officeDocument/2006/math" xmlns:v="urn:schemas-microsoft-com:vml" xmlns:wp14="http://schemas.microsoft.com/office/word/2010/wordprocessingDrawing" xmlns:wp="http://schemas.openxmlformats.org/drawingml/2006/wordprocessingDrawing" xmlns:w10="urn:schemas-microsoft-com:office:word" xmlns:w="http://schemas.openxmlformats.org/wordprocessingml/2006/main" xmlns:w14="http://schemas.microsoft.com/office/word/2010/wordml" xmlns:w15="http://schemas.microsoft.com/office/word/2012/wordml" xmlns:w16se="http://schemas.microsoft.com/office/word/2015/wordml/symex" xmlns:wpg="http://schemas.microsoft.com/office/word/2010/wordprocessingGroup" xmlns:wpi="http://schemas.microsoft.com/office/word/2010/wordprocessingInk" xmlns:wne="http://schemas.microsoft.com/office/word/2006/wordml" xmlns:wps="http://schemas.microsoft.com/office/word/2010/wordprocessingShape" mc:Ignorable="w14 w15 w16se wp14">
   <w:p>
     <w:pPr>
       <w:pStyle w:val="Pieddepage"/>
@@ -2719,20 +2735,33 @@
 </file>
 
 <file path=word/footer2.xml><?xml version="1.0" encoding="utf-8"?>
-<w:ftr xmlns:ve="http://schemas.openxmlformats.org/markup-compatibility/2006" xmlns:o="urn:schemas-microsoft-com:office:office" xmlns:r="http://schemas.openxmlformats.org/officeDocument/2006/relationships" xmlns:m="http://schemas.openxmlformats.org/officeDocument/2006/math" xmlns:v="urn:schemas-microsoft-com:vml" xmlns:wp="http://schemas.openxmlformats.org/drawingml/2006/wordprocessingDrawing" xmlns:w10="urn:schemas-microsoft-com:office:word" xmlns:w="http://schemas.openxmlformats.org/wordprocessingml/2006/main" xmlns:wne="http://schemas.microsoft.com/office/word/2006/wordml">
+<w:ftr xmlns:wpc="http://schemas.microsoft.com/office/word/2010/wordprocessingCanvas" xmlns:cx="http://schemas.microsoft.com/office/drawing/2014/chartex" xmlns:cx1="http://schemas.microsoft.com/office/drawing/2015/9/8/chartex" xmlns:mc="http://schemas.openxmlformats.org/markup-compatibility/2006" xmlns:o="urn:schemas-microsoft-com:office:office" xmlns:r="http://schemas.openxmlformats.org/officeDocument/2006/relationships" xmlns:m="http://schemas.openxmlformats.org/officeDocument/2006/math" xmlns:v="urn:schemas-microsoft-com:vml" xmlns:wp14="http://schemas.microsoft.com/office/word/2010/wordprocessingDrawing" xmlns:wp="http://schemas.openxmlformats.org/drawingml/2006/wordprocessingDrawing" xmlns:w10="urn:schemas-microsoft-com:office:word" xmlns:w="http://schemas.openxmlformats.org/wordprocessingml/2006/main" xmlns:w14="http://schemas.microsoft.com/office/word/2010/wordml" xmlns:w15="http://schemas.microsoft.com/office/word/2012/wordml" xmlns:w16se="http://schemas.microsoft.com/office/word/2015/wordml/symex" xmlns:wpg="http://schemas.microsoft.com/office/word/2010/wordprocessingGroup" xmlns:wpi="http://schemas.microsoft.com/office/word/2010/wordprocessingInk" xmlns:wne="http://schemas.microsoft.com/office/word/2006/wordml" xmlns:wps="http://schemas.microsoft.com/office/word/2010/wordprocessingShape" mc:Ignorable="w14 w15 w16se wp14">
   <w:p>
     <w:pPr>
       <w:pStyle w:val="Pieddepage"/>
       <w:jc w:val="center"/>
     </w:pPr>
-    <w:fldSimple w:instr=" PAGE  \* Arabic  \* MERGEFORMAT ">
-      <w:r>
-        <w:rPr>
-          <w:noProof/>
-        </w:rPr>
-        <w:t>8</w:t>
-      </w:r>
-    </w:fldSimple>
+    <w:r>
+      <w:fldChar w:fldCharType="begin"/>
+    </w:r>
+    <w:r>
+      <w:instrText xml:space="preserve"> PAGE  \* Arabic  \* MERGEFORMAT </w:instrText>
+    </w:r>
+    <w:r>
+      <w:fldChar w:fldCharType="separate"/>
+    </w:r>
+    <w:r>
+      <w:rPr>
+        <w:noProof/>
+      </w:rPr>
+      <w:t>4</w:t>
+    </w:r>
+    <w:r>
+      <w:rPr>
+        <w:noProof/>
+      </w:rPr>
+      <w:fldChar w:fldCharType="end"/>
+    </w:r>
     <w:r>
       <w:t>/</w:t>
     </w:r>
@@ -2741,7 +2770,7 @@
         <w:rPr>
           <w:noProof/>
         </w:rPr>
-        <w:t>8</w:t>
+        <w:t>7</w:t>
       </w:r>
     </w:fldSimple>
   </w:p>
@@ -2749,7 +2778,7 @@
 </file>
 
 <file path=word/footnotes.xml><?xml version="1.0" encoding="utf-8"?>
-<w:footnotes xmlns:ve="http://schemas.openxmlformats.org/markup-compatibility/2006" xmlns:o="urn:schemas-microsoft-com:office:office" xmlns:r="http://schemas.openxmlformats.org/officeDocument/2006/relationships" xmlns:m="http://schemas.openxmlformats.org/officeDocument/2006/math" xmlns:v="urn:schemas-microsoft-com:vml" xmlns:wp="http://schemas.openxmlformats.org/drawingml/2006/wordprocessingDrawing" xmlns:w10="urn:schemas-microsoft-com:office:word" xmlns:w="http://schemas.openxmlformats.org/wordprocessingml/2006/main" xmlns:wne="http://schemas.microsoft.com/office/word/2006/wordml">
+<w:footnotes xmlns:wpc="http://schemas.microsoft.com/office/word/2010/wordprocessingCanvas" xmlns:cx="http://schemas.microsoft.com/office/drawing/2014/chartex" xmlns:cx1="http://schemas.microsoft.com/office/drawing/2015/9/8/chartex" xmlns:mc="http://schemas.openxmlformats.org/markup-compatibility/2006" xmlns:o="urn:schemas-microsoft-com:office:office" xmlns:r="http://schemas.openxmlformats.org/officeDocument/2006/relationships" xmlns:m="http://schemas.openxmlformats.org/officeDocument/2006/math" xmlns:v="urn:schemas-microsoft-com:vml" xmlns:wp14="http://schemas.microsoft.com/office/word/2010/wordprocessingDrawing" xmlns:wp="http://schemas.openxmlformats.org/drawingml/2006/wordprocessingDrawing" xmlns:w10="urn:schemas-microsoft-com:office:word" xmlns:w="http://schemas.openxmlformats.org/wordprocessingml/2006/main" xmlns:w14="http://schemas.microsoft.com/office/word/2010/wordml" xmlns:w15="http://schemas.microsoft.com/office/word/2012/wordml" xmlns:w16se="http://schemas.microsoft.com/office/word/2015/wordml/symex" xmlns:wpg="http://schemas.microsoft.com/office/word/2010/wordprocessingGroup" xmlns:wpi="http://schemas.microsoft.com/office/word/2010/wordprocessingInk" xmlns:wne="http://schemas.microsoft.com/office/word/2006/wordml" xmlns:wps="http://schemas.microsoft.com/office/word/2010/wordprocessingShape" mc:Ignorable="w14 w15 w16se wp14">
   <w:footnote w:type="separator" w:id="-1">
     <w:p>
       <w:pPr>
@@ -2774,8 +2803,8 @@
 </file>
 
 <file path=word/numbering.xml><?xml version="1.0" encoding="utf-8"?>
-<w:numbering xmlns:ve="http://schemas.openxmlformats.org/markup-compatibility/2006" xmlns:o="urn:schemas-microsoft-com:office:office" xmlns:r="http://schemas.openxmlformats.org/officeDocument/2006/relationships" xmlns:m="http://schemas.openxmlformats.org/officeDocument/2006/math" xmlns:v="urn:schemas-microsoft-com:vml" xmlns:wp="http://schemas.openxmlformats.org/drawingml/2006/wordprocessingDrawing" xmlns:w10="urn:schemas-microsoft-com:office:word" xmlns:w="http://schemas.openxmlformats.org/wordprocessingml/2006/main" xmlns:wne="http://schemas.microsoft.com/office/word/2006/wordml">
-  <w:abstractNum w:abstractNumId="0">
+<w:numbering xmlns:wpc="http://schemas.microsoft.com/office/word/2010/wordprocessingCanvas" xmlns:cx="http://schemas.microsoft.com/office/drawing/2014/chartex" xmlns:cx1="http://schemas.microsoft.com/office/drawing/2015/9/8/chartex" xmlns:mc="http://schemas.openxmlformats.org/markup-compatibility/2006" xmlns:o="urn:schemas-microsoft-com:office:office" xmlns:r="http://schemas.openxmlformats.org/officeDocument/2006/relationships" xmlns:m="http://schemas.openxmlformats.org/officeDocument/2006/math" xmlns:v="urn:schemas-microsoft-com:vml" xmlns:wp14="http://schemas.microsoft.com/office/word/2010/wordprocessingDrawing" xmlns:wp="http://schemas.openxmlformats.org/drawingml/2006/wordprocessingDrawing" xmlns:w10="urn:schemas-microsoft-com:office:word" xmlns:w="http://schemas.openxmlformats.org/wordprocessingml/2006/main" xmlns:w14="http://schemas.microsoft.com/office/word/2010/wordml" xmlns:w15="http://schemas.microsoft.com/office/word/2012/wordml" xmlns:w16se="http://schemas.microsoft.com/office/word/2015/wordml/symex" xmlns:wpg="http://schemas.microsoft.com/office/word/2010/wordprocessingGroup" xmlns:wpi="http://schemas.microsoft.com/office/word/2010/wordprocessingInk" xmlns:wne="http://schemas.microsoft.com/office/word/2006/wordml" xmlns:wps="http://schemas.microsoft.com/office/word/2010/wordprocessingShape" mc:Ignorable="w14 w15 w16se wp14">
+  <w:abstractNum w:abstractNumId="0" w15:restartNumberingAfterBreak="0">
     <w:nsid w:val="0D5E1042"/>
     <w:multiLevelType w:val="hybridMultilevel"/>
     <w:tmpl w:val="DB340BE0"/>
@@ -2888,7 +2917,7 @@
       </w:rPr>
     </w:lvl>
   </w:abstractNum>
-  <w:abstractNum w:abstractNumId="1">
+  <w:abstractNum w:abstractNumId="1" w15:restartNumberingAfterBreak="0">
     <w:nsid w:val="0E93572F"/>
     <w:multiLevelType w:val="hybridMultilevel"/>
     <w:tmpl w:val="FAC8738A"/>
@@ -3001,7 +3030,7 @@
       </w:rPr>
     </w:lvl>
   </w:abstractNum>
-  <w:abstractNum w:abstractNumId="2">
+  <w:abstractNum w:abstractNumId="2" w15:restartNumberingAfterBreak="0">
     <w:nsid w:val="29E87388"/>
     <w:multiLevelType w:val="hybridMultilevel"/>
     <w:tmpl w:val="0D0A8CFA"/>
@@ -3114,7 +3143,7 @@
       </w:rPr>
     </w:lvl>
   </w:abstractNum>
-  <w:abstractNum w:abstractNumId="3">
+  <w:abstractNum w:abstractNumId="3" w15:restartNumberingAfterBreak="0">
     <w:nsid w:val="2F087C05"/>
     <w:multiLevelType w:val="hybridMultilevel"/>
     <w:tmpl w:val="6324FAB2"/>
@@ -3227,7 +3256,7 @@
       </w:rPr>
     </w:lvl>
   </w:abstractNum>
-  <w:abstractNum w:abstractNumId="4">
+  <w:abstractNum w:abstractNumId="4" w15:restartNumberingAfterBreak="0">
     <w:nsid w:val="52A70A3B"/>
     <w:multiLevelType w:val="hybridMultilevel"/>
     <w:tmpl w:val="3D3EEFA6"/>
@@ -3340,7 +3369,7 @@
       </w:rPr>
     </w:lvl>
   </w:abstractNum>
-  <w:abstractNum w:abstractNumId="5">
+  <w:abstractNum w:abstractNumId="5" w15:restartNumberingAfterBreak="0">
     <w:nsid w:val="565A0AF0"/>
     <w:multiLevelType w:val="hybridMultilevel"/>
     <w:tmpl w:val="3D72C64E"/>
@@ -3453,7 +3482,7 @@
       </w:rPr>
     </w:lvl>
   </w:abstractNum>
-  <w:abstractNum w:abstractNumId="6">
+  <w:abstractNum w:abstractNumId="6" w15:restartNumberingAfterBreak="0">
     <w:nsid w:val="5A13463F"/>
     <w:multiLevelType w:val="hybridMultilevel"/>
     <w:tmpl w:val="36220E84"/>
@@ -3566,7 +3595,7 @@
       </w:rPr>
     </w:lvl>
   </w:abstractNum>
-  <w:abstractNum w:abstractNumId="7">
+  <w:abstractNum w:abstractNumId="7" w15:restartNumberingAfterBreak="0">
     <w:nsid w:val="5EE00489"/>
     <w:multiLevelType w:val="hybridMultilevel"/>
     <w:tmpl w:val="421A5592"/>
@@ -3679,7 +3708,7 @@
       </w:rPr>
     </w:lvl>
   </w:abstractNum>
-  <w:abstractNum w:abstractNumId="8">
+  <w:abstractNum w:abstractNumId="8" w15:restartNumberingAfterBreak="0">
     <w:nsid w:val="6A9C27F0"/>
     <w:multiLevelType w:val="hybridMultilevel"/>
     <w:tmpl w:val="ABDEE9F0"/>
@@ -3792,7 +3821,7 @@
       </w:rPr>
     </w:lvl>
   </w:abstractNum>
-  <w:abstractNum w:abstractNumId="9">
+  <w:abstractNum w:abstractNumId="9" w15:restartNumberingAfterBreak="0">
     <w:nsid w:val="7B401E89"/>
     <w:multiLevelType w:val="hybridMultilevel"/>
     <w:tmpl w:val="B7384F54"/>
@@ -3905,7 +3934,7 @@
       </w:rPr>
     </w:lvl>
   </w:abstractNum>
-  <w:abstractNum w:abstractNumId="10">
+  <w:abstractNum w:abstractNumId="10" w15:restartNumberingAfterBreak="0">
     <w:nsid w:val="7C437162"/>
     <w:multiLevelType w:val="hybridMultilevel"/>
     <w:tmpl w:val="8560305A"/>
@@ -4017,7 +4046,7 @@
       </w:rPr>
     </w:lvl>
   </w:abstractNum>
-  <w:abstractNum w:abstractNumId="11">
+  <w:abstractNum w:abstractNumId="11" w15:restartNumberingAfterBreak="0">
     <w:nsid w:val="7C8D7CF3"/>
     <w:multiLevelType w:val="hybridMultilevel"/>
     <w:tmpl w:val="9EAEEADC"/>
@@ -4170,7 +4199,7 @@
 </file>
 
 <file path=word/styles.xml><?xml version="1.0" encoding="utf-8"?>
-<w:styles xmlns:r="http://schemas.openxmlformats.org/officeDocument/2006/relationships" xmlns:w="http://schemas.openxmlformats.org/wordprocessingml/2006/main">
+<w:styles xmlns:mc="http://schemas.openxmlformats.org/markup-compatibility/2006" xmlns:r="http://schemas.openxmlformats.org/officeDocument/2006/relationships" xmlns:w="http://schemas.openxmlformats.org/wordprocessingml/2006/main" xmlns:w14="http://schemas.microsoft.com/office/word/2010/wordml" xmlns:w15="http://schemas.microsoft.com/office/word/2012/wordml" xmlns:w16se="http://schemas.microsoft.com/office/word/2015/wordml/symex" mc:Ignorable="w14 w15 w16se">
   <w:docDefaults>
     <w:rPrDefault>
       <w:rPr>
@@ -4186,145 +4215,378 @@
       </w:pPr>
     </w:pPrDefault>
   </w:docDefaults>
-  <w:latentStyles w:defLockedState="0" w:defUIPriority="99" w:defSemiHidden="1" w:defUnhideWhenUsed="1" w:defQFormat="0" w:count="267">
-    <w:lsdException w:name="Normal" w:semiHidden="0" w:uiPriority="0" w:unhideWhenUsed="0" w:qFormat="1"/>
-    <w:lsdException w:name="heading 1" w:semiHidden="0" w:uiPriority="9" w:unhideWhenUsed="0" w:qFormat="1"/>
-    <w:lsdException w:name="heading 2" w:uiPriority="9" w:qFormat="1"/>
-    <w:lsdException w:name="heading 3" w:uiPriority="9" w:qFormat="1"/>
-    <w:lsdException w:name="heading 4" w:uiPriority="9" w:qFormat="1"/>
-    <w:lsdException w:name="heading 5" w:uiPriority="9" w:qFormat="1"/>
-    <w:lsdException w:name="heading 6" w:uiPriority="9" w:qFormat="1"/>
-    <w:lsdException w:name="heading 7" w:uiPriority="9" w:qFormat="1"/>
-    <w:lsdException w:name="heading 8" w:uiPriority="9" w:qFormat="1"/>
-    <w:lsdException w:name="heading 9" w:uiPriority="9" w:qFormat="1"/>
-    <w:lsdException w:name="toc 1" w:uiPriority="39"/>
-    <w:lsdException w:name="toc 2" w:uiPriority="39"/>
-    <w:lsdException w:name="toc 3" w:uiPriority="39"/>
-    <w:lsdException w:name="toc 4" w:uiPriority="39"/>
-    <w:lsdException w:name="toc 5" w:uiPriority="39"/>
-    <w:lsdException w:name="toc 6" w:uiPriority="39"/>
-    <w:lsdException w:name="toc 7" w:uiPriority="39"/>
-    <w:lsdException w:name="toc 8" w:uiPriority="39"/>
-    <w:lsdException w:name="toc 9" w:uiPriority="39"/>
-    <w:lsdException w:name="caption" w:uiPriority="35" w:qFormat="1"/>
-    <w:lsdException w:name="Title" w:semiHidden="0" w:uiPriority="10" w:unhideWhenUsed="0" w:qFormat="1"/>
-    <w:lsdException w:name="Default Paragraph Font" w:uiPriority="1"/>
-    <w:lsdException w:name="Body Text" w:uiPriority="0"/>
-    <w:lsdException w:name="Subtitle" w:semiHidden="0" w:uiPriority="11" w:unhideWhenUsed="0" w:qFormat="1"/>
-    <w:lsdException w:name="Strong" w:semiHidden="0" w:uiPriority="22" w:unhideWhenUsed="0" w:qFormat="1"/>
-    <w:lsdException w:name="Emphasis" w:semiHidden="0" w:uiPriority="20" w:unhideWhenUsed="0" w:qFormat="1"/>
-    <w:lsdException w:name="Table Grid" w:semiHidden="0" w:uiPriority="59" w:unhideWhenUsed="0"/>
-    <w:lsdException w:name="Placeholder Text" w:unhideWhenUsed="0"/>
-    <w:lsdException w:name="No Spacing" w:semiHidden="0" w:uiPriority="1" w:unhideWhenUsed="0" w:qFormat="1"/>
-    <w:lsdException w:name="Light Shading" w:semiHidden="0" w:uiPriority="60" w:unhideWhenUsed="0"/>
-    <w:lsdException w:name="Light List" w:semiHidden="0" w:uiPriority="61" w:unhideWhenUsed="0"/>
-    <w:lsdException w:name="Light Grid" w:semiHidden="0" w:uiPriority="62" w:unhideWhenUsed="0"/>
-    <w:lsdException w:name="Medium Shading 1" w:semiHidden="0" w:uiPriority="63" w:unhideWhenUsed="0"/>
-    <w:lsdException w:name="Medium Shading 2" w:semiHidden="0" w:uiPriority="64" w:unhideWhenUsed="0"/>
-    <w:lsdException w:name="Medium List 1" w:semiHidden="0" w:uiPriority="65" w:unhideWhenUsed="0"/>
-    <w:lsdException w:name="Medium List 2" w:semiHidden="0" w:uiPriority="66" w:unhideWhenUsed="0"/>
-    <w:lsdException w:name="Medium Grid 1" w:semiHidden="0" w:uiPriority="67" w:unhideWhenUsed="0"/>
-    <w:lsdException w:name="Medium Grid 2" w:semiHidden="0" w:uiPriority="68" w:unhideWhenUsed="0"/>
-    <w:lsdException w:name="Medium Grid 3" w:semiHidden="0" w:uiPriority="69" w:unhideWhenUsed="0"/>
-    <w:lsdException w:name="Dark List" w:semiHidden="0" w:uiPriority="70" w:unhideWhenUsed="0"/>
-    <w:lsdException w:name="Colorful Shading" w:semiHidden="0" w:uiPriority="71" w:unhideWhenUsed="0"/>
-    <w:lsdException w:name="Colorful List" w:semiHidden="0" w:uiPriority="72" w:unhideWhenUsed="0"/>
-    <w:lsdException w:name="Colorful Grid" w:semiHidden="0" w:uiPriority="73" w:unhideWhenUsed="0"/>
-    <w:lsdException w:name="Light Shading Accent 1" w:semiHidden="0" w:uiPriority="60" w:unhideWhenUsed="0"/>
-    <w:lsdException w:name="Light List Accent 1" w:semiHidden="0" w:uiPriority="61" w:unhideWhenUsed="0"/>
-    <w:lsdException w:name="Light Grid Accent 1" w:semiHidden="0" w:uiPriority="62" w:unhideWhenUsed="0"/>
-    <w:lsdException w:name="Medium Shading 1 Accent 1" w:semiHidden="0" w:uiPriority="63" w:unhideWhenUsed="0"/>
-    <w:lsdException w:name="Medium Shading 2 Accent 1" w:semiHidden="0" w:uiPriority="64" w:unhideWhenUsed="0"/>
-    <w:lsdException w:name="Medium List 1 Accent 1" w:semiHidden="0" w:uiPriority="65" w:unhideWhenUsed="0"/>
-    <w:lsdException w:name="Revision" w:unhideWhenUsed="0"/>
-    <w:lsdException w:name="List Paragraph" w:semiHidden="0" w:uiPriority="34" w:unhideWhenUsed="0" w:qFormat="1"/>
-    <w:lsdException w:name="Quote" w:semiHidden="0" w:uiPriority="29" w:unhideWhenUsed="0" w:qFormat="1"/>
-    <w:lsdException w:name="Intense Quote" w:semiHidden="0" w:uiPriority="30" w:unhideWhenUsed="0" w:qFormat="1"/>
-    <w:lsdException w:name="Medium List 2 Accent 1" w:semiHidden="0" w:uiPriority="66" w:unhideWhenUsed="0"/>
-    <w:lsdException w:name="Medium Grid 1 Accent 1" w:semiHidden="0" w:uiPriority="67" w:unhideWhenUsed="0"/>
-    <w:lsdException w:name="Medium Grid 2 Accent 1" w:semiHidden="0" w:uiPriority="68" w:unhideWhenUsed="0"/>
-    <w:lsdException w:name="Medium Grid 3 Accent 1" w:semiHidden="0" w:uiPriority="69" w:unhideWhenUsed="0"/>
-    <w:lsdException w:name="Dark List Accent 1" w:semiHidden="0" w:uiPriority="70" w:unhideWhenUsed="0"/>
-    <w:lsdException w:name="Colorful Shading Accent 1" w:semiHidden="0" w:uiPriority="71" w:unhideWhenUsed="0"/>
-    <w:lsdException w:name="Colorful List Accent 1" w:semiHidden="0" w:uiPriority="72" w:unhideWhenUsed="0"/>
-    <w:lsdException w:name="Colorful Grid Accent 1" w:semiHidden="0" w:uiPriority="73" w:unhideWhenUsed="0"/>
-    <w:lsdException w:name="Light Shading Accent 2" w:semiHidden="0" w:uiPriority="60" w:unhideWhenUsed="0"/>
-    <w:lsdException w:name="Light List Accent 2" w:semiHidden="0" w:uiPriority="61" w:unhideWhenUsed="0"/>
-    <w:lsdException w:name="Light Grid Accent 2" w:semiHidden="0" w:uiPriority="62" w:unhideWhenUsed="0"/>
-    <w:lsdException w:name="Medium Shading 1 Accent 2" w:semiHidden="0" w:uiPriority="63" w:unhideWhenUsed="0"/>
-    <w:lsdException w:name="Medium Shading 2 Accent 2" w:semiHidden="0" w:uiPriority="64" w:unhideWhenUsed="0"/>
-    <w:lsdException w:name="Medium List 1 Accent 2" w:semiHidden="0" w:uiPriority="65" w:unhideWhenUsed="0"/>
-    <w:lsdException w:name="Medium List 2 Accent 2" w:semiHidden="0" w:uiPriority="66" w:unhideWhenUsed="0"/>
-    <w:lsdException w:name="Medium Grid 1 Accent 2" w:semiHidden="0" w:uiPriority="67" w:unhideWhenUsed="0"/>
-    <w:lsdException w:name="Medium Grid 2 Accent 2" w:semiHidden="0" w:uiPriority="68" w:unhideWhenUsed="0"/>
-    <w:lsdException w:name="Medium Grid 3 Accent 2" w:semiHidden="0" w:uiPriority="69" w:unhideWhenUsed="0"/>
-    <w:lsdException w:name="Dark List Accent 2" w:semiHidden="0" w:uiPriority="70" w:unhideWhenUsed="0"/>
-    <w:lsdException w:name="Colorful Shading Accent 2" w:semiHidden="0" w:uiPriority="71" w:unhideWhenUsed="0"/>
-    <w:lsdException w:name="Colorful List Accent 2" w:semiHidden="0" w:uiPriority="72" w:unhideWhenUsed="0"/>
-    <w:lsdException w:name="Colorful Grid Accent 2" w:semiHidden="0" w:uiPriority="73" w:unhideWhenUsed="0"/>
-    <w:lsdException w:name="Light Shading Accent 3" w:semiHidden="0" w:uiPriority="60" w:unhideWhenUsed="0"/>
-    <w:lsdException w:name="Light List Accent 3" w:semiHidden="0" w:uiPriority="61" w:unhideWhenUsed="0"/>
-    <w:lsdException w:name="Light Grid Accent 3" w:semiHidden="0" w:uiPriority="62" w:unhideWhenUsed="0"/>
-    <w:lsdException w:name="Medium Shading 1 Accent 3" w:semiHidden="0" w:uiPriority="63" w:unhideWhenUsed="0"/>
-    <w:lsdException w:name="Medium Shading 2 Accent 3" w:semiHidden="0" w:uiPriority="64" w:unhideWhenUsed="0"/>
-    <w:lsdException w:name="Medium List 1 Accent 3" w:semiHidden="0" w:uiPriority="65" w:unhideWhenUsed="0"/>
-    <w:lsdException w:name="Medium List 2 Accent 3" w:semiHidden="0" w:uiPriority="66" w:unhideWhenUsed="0"/>
-    <w:lsdException w:name="Medium Grid 1 Accent 3" w:semiHidden="0" w:uiPriority="67" w:unhideWhenUsed="0"/>
-    <w:lsdException w:name="Medium Grid 2 Accent 3" w:semiHidden="0" w:uiPriority="68" w:unhideWhenUsed="0"/>
-    <w:lsdException w:name="Medium Grid 3 Accent 3" w:semiHidden="0" w:uiPriority="69" w:unhideWhenUsed="0"/>
-    <w:lsdException w:name="Dark List Accent 3" w:semiHidden="0" w:uiPriority="70" w:unhideWhenUsed="0"/>
-    <w:lsdException w:name="Colorful Shading Accent 3" w:semiHidden="0" w:uiPriority="71" w:unhideWhenUsed="0"/>
-    <w:lsdException w:name="Colorful List Accent 3" w:semiHidden="0" w:uiPriority="72" w:unhideWhenUsed="0"/>
-    <w:lsdException w:name="Colorful Grid Accent 3" w:semiHidden="0" w:uiPriority="73" w:unhideWhenUsed="0"/>
-    <w:lsdException w:name="Light Shading Accent 4" w:semiHidden="0" w:uiPriority="60" w:unhideWhenUsed="0"/>
-    <w:lsdException w:name="Light List Accent 4" w:semiHidden="0" w:uiPriority="61" w:unhideWhenUsed="0"/>
-    <w:lsdException w:name="Light Grid Accent 4" w:semiHidden="0" w:uiPriority="62" w:unhideWhenUsed="0"/>
-    <w:lsdException w:name="Medium Shading 1 Accent 4" w:semiHidden="0" w:uiPriority="63" w:unhideWhenUsed="0"/>
-    <w:lsdException w:name="Medium Shading 2 Accent 4" w:semiHidden="0" w:uiPriority="64" w:unhideWhenUsed="0"/>
-    <w:lsdException w:name="Medium List 1 Accent 4" w:semiHidden="0" w:uiPriority="65" w:unhideWhenUsed="0"/>
-    <w:lsdException w:name="Medium List 2 Accent 4" w:semiHidden="0" w:uiPriority="66" w:unhideWhenUsed="0"/>
-    <w:lsdException w:name="Medium Grid 1 Accent 4" w:semiHidden="0" w:uiPriority="67" w:unhideWhenUsed="0"/>
-    <w:lsdException w:name="Medium Grid 2 Accent 4" w:semiHidden="0" w:uiPriority="68" w:unhideWhenUsed="0"/>
-    <w:lsdException w:name="Medium Grid 3 Accent 4" w:semiHidden="0" w:uiPriority="69" w:unhideWhenUsed="0"/>
-    <w:lsdException w:name="Dark List Accent 4" w:semiHidden="0" w:uiPriority="70" w:unhideWhenUsed="0"/>
-    <w:lsdException w:name="Colorful Shading Accent 4" w:semiHidden="0" w:uiPriority="71" w:unhideWhenUsed="0"/>
-    <w:lsdException w:name="Colorful List Accent 4" w:semiHidden="0" w:uiPriority="72" w:unhideWhenUsed="0"/>
-    <w:lsdException w:name="Colorful Grid Accent 4" w:semiHidden="0" w:uiPriority="73" w:unhideWhenUsed="0"/>
-    <w:lsdException w:name="Light Shading Accent 5" w:semiHidden="0" w:uiPriority="60" w:unhideWhenUsed="0"/>
-    <w:lsdException w:name="Light List Accent 5" w:semiHidden="0" w:uiPriority="61" w:unhideWhenUsed="0"/>
-    <w:lsdException w:name="Light Grid Accent 5" w:semiHidden="0" w:uiPriority="62" w:unhideWhenUsed="0"/>
-    <w:lsdException w:name="Medium Shading 1 Accent 5" w:semiHidden="0" w:uiPriority="63" w:unhideWhenUsed="0"/>
-    <w:lsdException w:name="Medium Shading 2 Accent 5" w:semiHidden="0" w:uiPriority="64" w:unhideWhenUsed="0"/>
-    <w:lsdException w:name="Medium List 1 Accent 5" w:semiHidden="0" w:uiPriority="65" w:unhideWhenUsed="0"/>
-    <w:lsdException w:name="Medium List 2 Accent 5" w:semiHidden="0" w:uiPriority="66" w:unhideWhenUsed="0"/>
-    <w:lsdException w:name="Medium Grid 1 Accent 5" w:semiHidden="0" w:uiPriority="67" w:unhideWhenUsed="0"/>
-    <w:lsdException w:name="Medium Grid 2 Accent 5" w:semiHidden="0" w:uiPriority="68" w:unhideWhenUsed="0"/>
-    <w:lsdException w:name="Medium Grid 3 Accent 5" w:semiHidden="0" w:uiPriority="69" w:unhideWhenUsed="0"/>
-    <w:lsdException w:name="Dark List Accent 5" w:semiHidden="0" w:uiPriority="70" w:unhideWhenUsed="0"/>
-    <w:lsdException w:name="Colorful Shading Accent 5" w:semiHidden="0" w:uiPriority="71" w:unhideWhenUsed="0"/>
-    <w:lsdException w:name="Colorful List Accent 5" w:semiHidden="0" w:uiPriority="72" w:unhideWhenUsed="0"/>
-    <w:lsdException w:name="Colorful Grid Accent 5" w:semiHidden="0" w:uiPriority="73" w:unhideWhenUsed="0"/>
-    <w:lsdException w:name="Light Shading Accent 6" w:semiHidden="0" w:uiPriority="60" w:unhideWhenUsed="0"/>
-    <w:lsdException w:name="Light List Accent 6" w:semiHidden="0" w:uiPriority="61" w:unhideWhenUsed="0"/>
-    <w:lsdException w:name="Light Grid Accent 6" w:semiHidden="0" w:uiPriority="62" w:unhideWhenUsed="0"/>
-    <w:lsdException w:name="Medium Shading 1 Accent 6" w:semiHidden="0" w:uiPriority="63" w:unhideWhenUsed="0"/>
-    <w:lsdException w:name="Medium Shading 2 Accent 6" w:semiHidden="0" w:uiPriority="64" w:unhideWhenUsed="0"/>
-    <w:lsdException w:name="Medium List 1 Accent 6" w:semiHidden="0" w:uiPriority="65" w:unhideWhenUsed="0"/>
-    <w:lsdException w:name="Medium List 2 Accent 6" w:semiHidden="0" w:uiPriority="66" w:unhideWhenUsed="0"/>
-    <w:lsdException w:name="Medium Grid 1 Accent 6" w:semiHidden="0" w:uiPriority="67" w:unhideWhenUsed="0"/>
-    <w:lsdException w:name="Medium Grid 2 Accent 6" w:semiHidden="0" w:uiPriority="68" w:unhideWhenUsed="0"/>
-    <w:lsdException w:name="Medium Grid 3 Accent 6" w:semiHidden="0" w:uiPriority="69" w:unhideWhenUsed="0"/>
-    <w:lsdException w:name="Dark List Accent 6" w:semiHidden="0" w:uiPriority="70" w:unhideWhenUsed="0"/>
-    <w:lsdException w:name="Colorful Shading Accent 6" w:semiHidden="0" w:uiPriority="71" w:unhideWhenUsed="0"/>
-    <w:lsdException w:name="Colorful List Accent 6" w:semiHidden="0" w:uiPriority="72" w:unhideWhenUsed="0"/>
-    <w:lsdException w:name="Colorful Grid Accent 6" w:semiHidden="0" w:uiPriority="73" w:unhideWhenUsed="0"/>
-    <w:lsdException w:name="Subtle Emphasis" w:semiHidden="0" w:uiPriority="19" w:unhideWhenUsed="0" w:qFormat="1"/>
-    <w:lsdException w:name="Intense Emphasis" w:semiHidden="0" w:uiPriority="21" w:unhideWhenUsed="0" w:qFormat="1"/>
-    <w:lsdException w:name="Subtle Reference" w:semiHidden="0" w:uiPriority="31" w:unhideWhenUsed="0" w:qFormat="1"/>
-    <w:lsdException w:name="Intense Reference" w:semiHidden="0" w:uiPriority="32" w:unhideWhenUsed="0" w:qFormat="1"/>
-    <w:lsdException w:name="Book Title" w:semiHidden="0" w:uiPriority="33" w:unhideWhenUsed="0" w:qFormat="1"/>
-    <w:lsdException w:name="Bibliography" w:uiPriority="37"/>
-    <w:lsdException w:name="TOC Heading" w:uiPriority="39" w:qFormat="1"/>
+  <w:latentStyles w:defLockedState="0" w:defUIPriority="99" w:defSemiHidden="0" w:defUnhideWhenUsed="0" w:defQFormat="0" w:count="371">
+    <w:lsdException w:name="Normal" w:uiPriority="0" w:qFormat="1"/>
+    <w:lsdException w:name="heading 1" w:uiPriority="9" w:qFormat="1"/>
+    <w:lsdException w:name="heading 2" w:semiHidden="1" w:uiPriority="9" w:unhideWhenUsed="1" w:qFormat="1"/>
+    <w:lsdException w:name="heading 3" w:semiHidden="1" w:uiPriority="9" w:unhideWhenUsed="1" w:qFormat="1"/>
+    <w:lsdException w:name="heading 4" w:semiHidden="1" w:uiPriority="9" w:unhideWhenUsed="1" w:qFormat="1"/>
+    <w:lsdException w:name="heading 5" w:semiHidden="1" w:uiPriority="9" w:unhideWhenUsed="1" w:qFormat="1"/>
+    <w:lsdException w:name="heading 6" w:semiHidden="1" w:uiPriority="9" w:unhideWhenUsed="1" w:qFormat="1"/>
+    <w:lsdException w:name="heading 7" w:semiHidden="1" w:uiPriority="9" w:unhideWhenUsed="1" w:qFormat="1"/>
+    <w:lsdException w:name="heading 8" w:semiHidden="1" w:uiPriority="9" w:unhideWhenUsed="1" w:qFormat="1"/>
+    <w:lsdException w:name="heading 9" w:semiHidden="1" w:uiPriority="9" w:unhideWhenUsed="1" w:qFormat="1"/>
+    <w:lsdException w:name="index 1" w:semiHidden="1" w:unhideWhenUsed="1"/>
+    <w:lsdException w:name="index 2" w:semiHidden="1" w:unhideWhenUsed="1"/>
+    <w:lsdException w:name="index 3" w:semiHidden="1" w:unhideWhenUsed="1"/>
+    <w:lsdException w:name="index 4" w:semiHidden="1" w:unhideWhenUsed="1"/>
+    <w:lsdException w:name="index 5" w:semiHidden="1" w:unhideWhenUsed="1"/>
+    <w:lsdException w:name="index 6" w:semiHidden="1" w:unhideWhenUsed="1"/>
+    <w:lsdException w:name="index 7" w:semiHidden="1" w:unhideWhenUsed="1"/>
+    <w:lsdException w:name="index 8" w:semiHidden="1" w:unhideWhenUsed="1"/>
+    <w:lsdException w:name="index 9" w:semiHidden="1" w:unhideWhenUsed="1"/>
+    <w:lsdException w:name="toc 1" w:semiHidden="1" w:uiPriority="39" w:unhideWhenUsed="1"/>
+    <w:lsdException w:name="toc 2" w:semiHidden="1" w:uiPriority="39" w:unhideWhenUsed="1"/>
+    <w:lsdException w:name="toc 3" w:semiHidden="1" w:uiPriority="39" w:unhideWhenUsed="1"/>
+    <w:lsdException w:name="toc 4" w:semiHidden="1" w:uiPriority="39" w:unhideWhenUsed="1"/>
+    <w:lsdException w:name="toc 5" w:semiHidden="1" w:uiPriority="39" w:unhideWhenUsed="1"/>
+    <w:lsdException w:name="toc 6" w:semiHidden="1" w:uiPriority="39" w:unhideWhenUsed="1"/>
+    <w:lsdException w:name="toc 7" w:semiHidden="1" w:uiPriority="39" w:unhideWhenUsed="1"/>
+    <w:lsdException w:name="toc 8" w:semiHidden="1" w:uiPriority="39" w:unhideWhenUsed="1"/>
+    <w:lsdException w:name="toc 9" w:semiHidden="1" w:uiPriority="39" w:unhideWhenUsed="1"/>
+    <w:lsdException w:name="Normal Indent" w:semiHidden="1" w:unhideWhenUsed="1"/>
+    <w:lsdException w:name="footnote text" w:semiHidden="1" w:unhideWhenUsed="1"/>
+    <w:lsdException w:name="annotation text" w:semiHidden="1" w:unhideWhenUsed="1"/>
+    <w:lsdException w:name="header" w:semiHidden="1" w:unhideWhenUsed="1"/>
+    <w:lsdException w:name="footer" w:semiHidden="1" w:unhideWhenUsed="1"/>
+    <w:lsdException w:name="index heading" w:semiHidden="1" w:unhideWhenUsed="1"/>
+    <w:lsdException w:name="caption" w:semiHidden="1" w:uiPriority="35" w:unhideWhenUsed="1" w:qFormat="1"/>
+    <w:lsdException w:name="table of figures" w:semiHidden="1" w:unhideWhenUsed="1"/>
+    <w:lsdException w:name="envelope address" w:semiHidden="1" w:unhideWhenUsed="1"/>
+    <w:lsdException w:name="envelope return" w:semiHidden="1" w:unhideWhenUsed="1"/>
+    <w:lsdException w:name="footnote reference" w:semiHidden="1" w:unhideWhenUsed="1"/>
+    <w:lsdException w:name="annotation reference" w:semiHidden="1" w:unhideWhenUsed="1"/>
+    <w:lsdException w:name="line number" w:semiHidden="1" w:unhideWhenUsed="1"/>
+    <w:lsdException w:name="page number" w:semiHidden="1" w:unhideWhenUsed="1"/>
+    <w:lsdException w:name="endnote reference" w:semiHidden="1" w:unhideWhenUsed="1"/>
+    <w:lsdException w:name="endnote text" w:semiHidden="1" w:unhideWhenUsed="1"/>
+    <w:lsdException w:name="table of authorities" w:semiHidden="1" w:unhideWhenUsed="1"/>
+    <w:lsdException w:name="macro" w:semiHidden="1" w:unhideWhenUsed="1"/>
+    <w:lsdException w:name="toa heading" w:semiHidden="1" w:unhideWhenUsed="1"/>
+    <w:lsdException w:name="List" w:semiHidden="1" w:unhideWhenUsed="1"/>
+    <w:lsdException w:name="List Bullet" w:semiHidden="1" w:unhideWhenUsed="1"/>
+    <w:lsdException w:name="List Number" w:semiHidden="1" w:unhideWhenUsed="1"/>
+    <w:lsdException w:name="List 2" w:semiHidden="1" w:unhideWhenUsed="1"/>
+    <w:lsdException w:name="List 3" w:semiHidden="1" w:unhideWhenUsed="1"/>
+    <w:lsdException w:name="List 4" w:semiHidden="1" w:unhideWhenUsed="1"/>
+    <w:lsdException w:name="List 5" w:semiHidden="1" w:unhideWhenUsed="1"/>
+    <w:lsdException w:name="List Bullet 2" w:semiHidden="1" w:unhideWhenUsed="1"/>
+    <w:lsdException w:name="List Bullet 3" w:semiHidden="1" w:unhideWhenUsed="1"/>
+    <w:lsdException w:name="List Bullet 4" w:semiHidden="1" w:unhideWhenUsed="1"/>
+    <w:lsdException w:name="List Bullet 5" w:semiHidden="1" w:unhideWhenUsed="1"/>
+    <w:lsdException w:name="List Number 2" w:semiHidden="1" w:unhideWhenUsed="1"/>
+    <w:lsdException w:name="List Number 3" w:semiHidden="1" w:unhideWhenUsed="1"/>
+    <w:lsdException w:name="List Number 4" w:semiHidden="1" w:unhideWhenUsed="1"/>
+    <w:lsdException w:name="List Number 5" w:semiHidden="1" w:unhideWhenUsed="1"/>
+    <w:lsdException w:name="Title" w:uiPriority="10" w:qFormat="1"/>
+    <w:lsdException w:name="Closing" w:semiHidden="1" w:unhideWhenUsed="1"/>
+    <w:lsdException w:name="Signature" w:semiHidden="1" w:unhideWhenUsed="1"/>
+    <w:lsdException w:name="Default Paragraph Font" w:semiHidden="1" w:uiPriority="1" w:unhideWhenUsed="1"/>
+    <w:lsdException w:name="Body Text" w:semiHidden="1" w:uiPriority="0" w:unhideWhenUsed="1"/>
+    <w:lsdException w:name="Body Text Indent" w:semiHidden="1" w:unhideWhenUsed="1"/>
+    <w:lsdException w:name="List Continue" w:semiHidden="1" w:unhideWhenUsed="1"/>
+    <w:lsdException w:name="List Continue 2" w:semiHidden="1" w:unhideWhenUsed="1"/>
+    <w:lsdException w:name="List Continue 3" w:semiHidden="1" w:unhideWhenUsed="1"/>
+    <w:lsdException w:name="List Continue 4" w:semiHidden="1" w:unhideWhenUsed="1"/>
+    <w:lsdException w:name="List Continue 5" w:semiHidden="1" w:unhideWhenUsed="1"/>
+    <w:lsdException w:name="Message Header" w:semiHidden="1" w:unhideWhenUsed="1"/>
+    <w:lsdException w:name="Subtitle" w:uiPriority="11" w:qFormat="1"/>
+    <w:lsdException w:name="Salutation" w:semiHidden="1" w:unhideWhenUsed="1"/>
+    <w:lsdException w:name="Date" w:semiHidden="1" w:unhideWhenUsed="1"/>
+    <w:lsdException w:name="Body Text First Indent" w:semiHidden="1" w:unhideWhenUsed="1"/>
+    <w:lsdException w:name="Body Text First Indent 2" w:semiHidden="1" w:unhideWhenUsed="1"/>
+    <w:lsdException w:name="Note Heading" w:semiHidden="1" w:unhideWhenUsed="1"/>
+    <w:lsdException w:name="Body Text 2" w:semiHidden="1" w:unhideWhenUsed="1"/>
+    <w:lsdException w:name="Body Text 3" w:semiHidden="1" w:unhideWhenUsed="1"/>
+    <w:lsdException w:name="Body Text Indent 2" w:semiHidden="1" w:unhideWhenUsed="1"/>
+    <w:lsdException w:name="Body Text Indent 3" w:semiHidden="1" w:unhideWhenUsed="1"/>
+    <w:lsdException w:name="Block Text" w:semiHidden="1" w:unhideWhenUsed="1"/>
+    <w:lsdException w:name="Hyperlink" w:semiHidden="1" w:unhideWhenUsed="1"/>
+    <w:lsdException w:name="FollowedHyperlink" w:semiHidden="1" w:unhideWhenUsed="1"/>
+    <w:lsdException w:name="Strong" w:uiPriority="22" w:qFormat="1"/>
+    <w:lsdException w:name="Emphasis" w:uiPriority="20" w:qFormat="1"/>
+    <w:lsdException w:name="Document Map" w:semiHidden="1" w:unhideWhenUsed="1"/>
+    <w:lsdException w:name="Plain Text" w:semiHidden="1" w:unhideWhenUsed="1"/>
+    <w:lsdException w:name="E-mail Signature" w:semiHidden="1" w:unhideWhenUsed="1"/>
+    <w:lsdException w:name="HTML Top of Form" w:semiHidden="1" w:unhideWhenUsed="1"/>
+    <w:lsdException w:name="HTML Bottom of Form" w:semiHidden="1" w:unhideWhenUsed="1"/>
+    <w:lsdException w:name="Normal (Web)" w:semiHidden="1" w:unhideWhenUsed="1"/>
+    <w:lsdException w:name="HTML Acronym" w:semiHidden="1" w:unhideWhenUsed="1"/>
+    <w:lsdException w:name="HTML Address" w:semiHidden="1" w:unhideWhenUsed="1"/>
+    <w:lsdException w:name="HTML Cite" w:semiHidden="1" w:unhideWhenUsed="1"/>
+    <w:lsdException w:name="HTML Code" w:semiHidden="1" w:unhideWhenUsed="1"/>
+    <w:lsdException w:name="HTML Definition" w:semiHidden="1" w:unhideWhenUsed="1"/>
+    <w:lsdException w:name="HTML Keyboard" w:semiHidden="1" w:unhideWhenUsed="1"/>
+    <w:lsdException w:name="HTML Preformatted" w:semiHidden="1" w:unhideWhenUsed="1"/>
+    <w:lsdException w:name="HTML Sample" w:semiHidden="1" w:unhideWhenUsed="1"/>
+    <w:lsdException w:name="HTML Typewriter" w:semiHidden="1" w:unhideWhenUsed="1"/>
+    <w:lsdException w:name="HTML Variable" w:semiHidden="1" w:unhideWhenUsed="1"/>
+    <w:lsdException w:name="Normal Table" w:semiHidden="1" w:unhideWhenUsed="1"/>
+    <w:lsdException w:name="annotation subject" w:semiHidden="1" w:unhideWhenUsed="1"/>
+    <w:lsdException w:name="No List" w:semiHidden="1" w:unhideWhenUsed="1"/>
+    <w:lsdException w:name="Outline List 1" w:semiHidden="1" w:unhideWhenUsed="1"/>
+    <w:lsdException w:name="Outline List 2" w:semiHidden="1" w:unhideWhenUsed="1"/>
+    <w:lsdException w:name="Outline List 3" w:semiHidden="1" w:unhideWhenUsed="1"/>
+    <w:lsdException w:name="Table Simple 1" w:semiHidden="1" w:unhideWhenUsed="1"/>
+    <w:lsdException w:name="Table Simple 2" w:semiHidden="1" w:unhideWhenUsed="1"/>
+    <w:lsdException w:name="Table Simple 3" w:semiHidden="1" w:unhideWhenUsed="1"/>
+    <w:lsdException w:name="Table Classic 1" w:semiHidden="1" w:unhideWhenUsed="1"/>
+    <w:lsdException w:name="Table Classic 2" w:semiHidden="1" w:unhideWhenUsed="1"/>
+    <w:lsdException w:name="Table Classic 3" w:semiHidden="1" w:unhideWhenUsed="1"/>
+    <w:lsdException w:name="Table Classic 4" w:semiHidden="1" w:unhideWhenUsed="1"/>
+    <w:lsdException w:name="Table Colorful 1" w:semiHidden="1" w:unhideWhenUsed="1"/>
+    <w:lsdException w:name="Table Colorful 2" w:semiHidden="1" w:unhideWhenUsed="1"/>
+    <w:lsdException w:name="Table Colorful 3" w:semiHidden="1" w:unhideWhenUsed="1"/>
+    <w:lsdException w:name="Table Columns 1" w:semiHidden="1" w:unhideWhenUsed="1"/>
+    <w:lsdException w:name="Table Columns 2" w:semiHidden="1" w:unhideWhenUsed="1"/>
+    <w:lsdException w:name="Table Columns 3" w:semiHidden="1" w:unhideWhenUsed="1"/>
+    <w:lsdException w:name="Table Columns 4" w:semiHidden="1" w:unhideWhenUsed="1"/>
+    <w:lsdException w:name="Table Columns 5" w:semiHidden="1" w:unhideWhenUsed="1"/>
+    <w:lsdException w:name="Table Grid 1" w:semiHidden="1" w:unhideWhenUsed="1"/>
+    <w:lsdException w:name="Table Grid 2" w:semiHidden="1" w:unhideWhenUsed="1"/>
+    <w:lsdException w:name="Table Grid 3" w:semiHidden="1" w:unhideWhenUsed="1"/>
+    <w:lsdException w:name="Table Grid 4" w:semiHidden="1" w:unhideWhenUsed="1"/>
+    <w:lsdException w:name="Table Grid 5" w:semiHidden="1" w:unhideWhenUsed="1"/>
+    <w:lsdException w:name="Table Grid 6" w:semiHidden="1" w:unhideWhenUsed="1"/>
+    <w:lsdException w:name="Table Grid 7" w:semiHidden="1" w:unhideWhenUsed="1"/>
+    <w:lsdException w:name="Table Grid 8" w:semiHidden="1" w:unhideWhenUsed="1"/>
+    <w:lsdException w:name="Table List 1" w:semiHidden="1" w:unhideWhenUsed="1"/>
+    <w:lsdException w:name="Table List 2" w:semiHidden="1" w:unhideWhenUsed="1"/>
+    <w:lsdException w:name="Table List 3" w:semiHidden="1" w:unhideWhenUsed="1"/>
+    <w:lsdException w:name="Table List 4" w:semiHidden="1" w:unhideWhenUsed="1"/>
+    <w:lsdException w:name="Table List 5" w:semiHidden="1" w:unhideWhenUsed="1"/>
+    <w:lsdException w:name="Table List 6" w:semiHidden="1" w:unhideWhenUsed="1"/>
+    <w:lsdException w:name="Table List 7" w:semiHidden="1" w:unhideWhenUsed="1"/>
+    <w:lsdException w:name="Table List 8" w:semiHidden="1" w:unhideWhenUsed="1"/>
+    <w:lsdException w:name="Table 3D effects 1" w:semiHidden="1" w:unhideWhenUsed="1"/>
+    <w:lsdException w:name="Table 3D effects 2" w:semiHidden="1" w:unhideWhenUsed="1"/>
+    <w:lsdException w:name="Table 3D effects 3" w:semiHidden="1" w:unhideWhenUsed="1"/>
+    <w:lsdException w:name="Table Contemporary" w:semiHidden="1" w:unhideWhenUsed="1"/>
+    <w:lsdException w:name="Table Elegant" w:semiHidden="1" w:unhideWhenUsed="1"/>
+    <w:lsdException w:name="Table Professional" w:semiHidden="1" w:unhideWhenUsed="1"/>
+    <w:lsdException w:name="Table Subtle 1" w:semiHidden="1" w:unhideWhenUsed="1"/>
+    <w:lsdException w:name="Table Subtle 2" w:semiHidden="1" w:unhideWhenUsed="1"/>
+    <w:lsdException w:name="Table Web 1" w:semiHidden="1" w:unhideWhenUsed="1"/>
+    <w:lsdException w:name="Table Web 2" w:semiHidden="1" w:unhideWhenUsed="1"/>
+    <w:lsdException w:name="Table Web 3" w:semiHidden="1" w:unhideWhenUsed="1"/>
+    <w:lsdException w:name="Balloon Text" w:semiHidden="1" w:unhideWhenUsed="1"/>
+    <w:lsdException w:name="Table Grid" w:uiPriority="59"/>
+    <w:lsdException w:name="Table Theme" w:semiHidden="1" w:unhideWhenUsed="1"/>
+    <w:lsdException w:name="Placeholder Text" w:semiHidden="1"/>
+    <w:lsdException w:name="No Spacing" w:uiPriority="1" w:qFormat="1"/>
+    <w:lsdException w:name="Light Shading" w:uiPriority="60"/>
+    <w:lsdException w:name="Light List" w:uiPriority="61"/>
+    <w:lsdException w:name="Light Grid" w:uiPriority="62"/>
+    <w:lsdException w:name="Medium Shading 1" w:uiPriority="63"/>
+    <w:lsdException w:name="Medium Shading 2" w:uiPriority="64"/>
+    <w:lsdException w:name="Medium List 1" w:uiPriority="65"/>
+    <w:lsdException w:name="Medium List 2" w:uiPriority="66"/>
+    <w:lsdException w:name="Medium Grid 1" w:uiPriority="67"/>
+    <w:lsdException w:name="Medium Grid 2" w:uiPriority="68"/>
+    <w:lsdException w:name="Medium Grid 3" w:uiPriority="69"/>
+    <w:lsdException w:name="Dark List" w:uiPriority="70"/>
+    <w:lsdException w:name="Colorful Shading" w:uiPriority="71"/>
+    <w:lsdException w:name="Colorful List" w:uiPriority="72"/>
+    <w:lsdException w:name="Colorful Grid" w:uiPriority="73"/>
+    <w:lsdException w:name="Light Shading Accent 1" w:uiPriority="60"/>
+    <w:lsdException w:name="Light List Accent 1" w:uiPriority="61"/>
+    <w:lsdException w:name="Light Grid Accent 1" w:uiPriority="62"/>
+    <w:lsdException w:name="Medium Shading 1 Accent 1" w:uiPriority="63"/>
+    <w:lsdException w:name="Medium Shading 2 Accent 1" w:uiPriority="64"/>
+    <w:lsdException w:name="Medium List 1 Accent 1" w:uiPriority="65"/>
+    <w:lsdException w:name="Revision" w:semiHidden="1"/>
+    <w:lsdException w:name="List Paragraph" w:uiPriority="34" w:qFormat="1"/>
+    <w:lsdException w:name="Quote" w:uiPriority="29" w:qFormat="1"/>
+    <w:lsdException w:name="Intense Quote" w:uiPriority="30" w:qFormat="1"/>
+    <w:lsdException w:name="Medium List 2 Accent 1" w:uiPriority="66"/>
+    <w:lsdException w:name="Medium Grid 1 Accent 1" w:uiPriority="67"/>
+    <w:lsdException w:name="Medium Grid 2 Accent 1" w:uiPriority="68"/>
+    <w:lsdException w:name="Medium Grid 3 Accent 1" w:uiPriority="69"/>
+    <w:lsdException w:name="Dark List Accent 1" w:uiPriority="70"/>
+    <w:lsdException w:name="Colorful Shading Accent 1" w:uiPriority="71"/>
+    <w:lsdException w:name="Colorful List Accent 1" w:uiPriority="72"/>
+    <w:lsdException w:name="Colorful Grid Accent 1" w:uiPriority="73"/>
+    <w:lsdException w:name="Light Shading Accent 2" w:uiPriority="60"/>
+    <w:lsdException w:name="Light List Accent 2" w:uiPriority="61"/>
+    <w:lsdException w:name="Light Grid Accent 2" w:uiPriority="62"/>
+    <w:lsdException w:name="Medium Shading 1 Accent 2" w:uiPriority="63"/>
+    <w:lsdException w:name="Medium Shading 2 Accent 2" w:uiPriority="64"/>
+    <w:lsdException w:name="Medium List 1 Accent 2" w:uiPriority="65"/>
+    <w:lsdException w:name="Medium List 2 Accent 2" w:uiPriority="66"/>
+    <w:lsdException w:name="Medium Grid 1 Accent 2" w:uiPriority="67"/>
+    <w:lsdException w:name="Medium Grid 2 Accent 2" w:uiPriority="68"/>
+    <w:lsdException w:name="Medium Grid 3 Accent 2" w:uiPriority="69"/>
+    <w:lsdException w:name="Dark List Accent 2" w:uiPriority="70"/>
+    <w:lsdException w:name="Colorful Shading Accent 2" w:uiPriority="71"/>
+    <w:lsdException w:name="Colorful List Accent 2" w:uiPriority="72"/>
+    <w:lsdException w:name="Colorful Grid Accent 2" w:uiPriority="73"/>
+    <w:lsdException w:name="Light Shading Accent 3" w:uiPriority="60"/>
+    <w:lsdException w:name="Light List Accent 3" w:uiPriority="61"/>
+    <w:lsdException w:name="Light Grid Accent 3" w:uiPriority="62"/>
+    <w:lsdException w:name="Medium Shading 1 Accent 3" w:uiPriority="63"/>
+    <w:lsdException w:name="Medium Shading 2 Accent 3" w:uiPriority="64"/>
+    <w:lsdException w:name="Medium List 1 Accent 3" w:uiPriority="65"/>
+    <w:lsdException w:name="Medium List 2 Accent 3" w:uiPriority="66"/>
+    <w:lsdException w:name="Medium Grid 1 Accent 3" w:uiPriority="67"/>
+    <w:lsdException w:name="Medium Grid 2 Accent 3" w:uiPriority="68"/>
+    <w:lsdException w:name="Medium Grid 3 Accent 3" w:uiPriority="69"/>
+    <w:lsdException w:name="Dark List Accent 3" w:uiPriority="70"/>
+    <w:lsdException w:name="Colorful Shading Accent 3" w:uiPriority="71"/>
+    <w:lsdException w:name="Colorful List Accent 3" w:uiPriority="72"/>
+    <w:lsdException w:name="Colorful Grid Accent 3" w:uiPriority="73"/>
+    <w:lsdException w:name="Light Shading Accent 4" w:uiPriority="60"/>
+    <w:lsdException w:name="Light List Accent 4" w:uiPriority="61"/>
+    <w:lsdException w:name="Light Grid Accent 4" w:uiPriority="62"/>
+    <w:lsdException w:name="Medium Shading 1 Accent 4" w:uiPriority="63"/>
+    <w:lsdException w:name="Medium Shading 2 Accent 4" w:uiPriority="64"/>
+    <w:lsdException w:name="Medium List 1 Accent 4" w:uiPriority="65"/>
+    <w:lsdException w:name="Medium List 2 Accent 4" w:uiPriority="66"/>
+    <w:lsdException w:name="Medium Grid 1 Accent 4" w:uiPriority="67"/>
+    <w:lsdException w:name="Medium Grid 2 Accent 4" w:uiPriority="68"/>
+    <w:lsdException w:name="Medium Grid 3 Accent 4" w:uiPriority="69"/>
+    <w:lsdException w:name="Dark List Accent 4" w:uiPriority="70"/>
+    <w:lsdException w:name="Colorful Shading Accent 4" w:uiPriority="71"/>
+    <w:lsdException w:name="Colorful List Accent 4" w:uiPriority="72"/>
+    <w:lsdException w:name="Colorful Grid Accent 4" w:uiPriority="73"/>
+    <w:lsdException w:name="Light Shading Accent 5" w:uiPriority="60"/>
+    <w:lsdException w:name="Light List Accent 5" w:uiPriority="61"/>
+    <w:lsdException w:name="Light Grid Accent 5" w:uiPriority="62"/>
+    <w:lsdException w:name="Medium Shading 1 Accent 5" w:uiPriority="63"/>
+    <w:lsdException w:name="Medium Shading 2 Accent 5" w:uiPriority="64"/>
+    <w:lsdException w:name="Medium List 1 Accent 5" w:uiPriority="65"/>
+    <w:lsdException w:name="Medium List 2 Accent 5" w:uiPriority="66"/>
+    <w:lsdException w:name="Medium Grid 1 Accent 5" w:uiPriority="67"/>
+    <w:lsdException w:name="Medium Grid 2 Accent 5" w:uiPriority="68"/>
+    <w:lsdException w:name="Medium Grid 3 Accent 5" w:uiPriority="69"/>
+    <w:lsdException w:name="Dark List Accent 5" w:uiPriority="70"/>
+    <w:lsdException w:name="Colorful Shading Accent 5" w:uiPriority="71"/>
+    <w:lsdException w:name="Colorful List Accent 5" w:uiPriority="72"/>
+    <w:lsdException w:name="Colorful Grid Accent 5" w:uiPriority="73"/>
+    <w:lsdException w:name="Light Shading Accent 6" w:uiPriority="60"/>
+    <w:lsdException w:name="Light List Accent 6" w:uiPriority="61"/>
+    <w:lsdException w:name="Light Grid Accent 6" w:uiPriority="62"/>
+    <w:lsdException w:name="Medium Shading 1 Accent 6" w:uiPriority="63"/>
+    <w:lsdException w:name="Medium Shading 2 Accent 6" w:uiPriority="64"/>
+    <w:lsdException w:name="Medium List 1 Accent 6" w:uiPriority="65"/>
+    <w:lsdException w:name="Medium List 2 Accent 6" w:uiPriority="66"/>
+    <w:lsdException w:name="Medium Grid 1 Accent 6" w:uiPriority="67"/>
+    <w:lsdException w:name="Medium Grid 2 Accent 6" w:uiPriority="68"/>
+    <w:lsdException w:name="Medium Grid 3 Accent 6" w:uiPriority="69"/>
+    <w:lsdException w:name="Dark List Accent 6" w:uiPriority="70"/>
+    <w:lsdException w:name="Colorful Shading Accent 6" w:uiPriority="71"/>
+    <w:lsdException w:name="Colorful List Accent 6" w:uiPriority="72"/>
+    <w:lsdException w:name="Colorful Grid Accent 6" w:uiPriority="73"/>
+    <w:lsdException w:name="Subtle Emphasis" w:uiPriority="19" w:qFormat="1"/>
+    <w:lsdException w:name="Intense Emphasis" w:uiPriority="21" w:qFormat="1"/>
+    <w:lsdException w:name="Subtle Reference" w:uiPriority="31" w:qFormat="1"/>
+    <w:lsdException w:name="Intense Reference" w:uiPriority="32" w:qFormat="1"/>
+    <w:lsdException w:name="Book Title" w:uiPriority="33" w:qFormat="1"/>
+    <w:lsdException w:name="Bibliography" w:semiHidden="1" w:uiPriority="37" w:unhideWhenUsed="1"/>
+    <w:lsdException w:name="TOC Heading" w:semiHidden="1" w:uiPriority="39" w:unhideWhenUsed="1" w:qFormat="1"/>
+    <w:lsdException w:name="Plain Table 1" w:uiPriority="41"/>
+    <w:lsdException w:name="Plain Table 2" w:uiPriority="42"/>
+    <w:lsdException w:name="Plain Table 3" w:uiPriority="43"/>
+    <w:lsdException w:name="Plain Table 4" w:uiPriority="44"/>
+    <w:lsdException w:name="Plain Table 5" w:uiPriority="45"/>
+    <w:lsdException w:name="Grid Table Light" w:uiPriority="40"/>
+    <w:lsdException w:name="Grid Table 1 Light" w:uiPriority="46"/>
+    <w:lsdException w:name="Grid Table 2" w:uiPriority="47"/>
+    <w:lsdException w:name="Grid Table 3" w:uiPriority="48"/>
+    <w:lsdException w:name="Grid Table 4" w:uiPriority="49"/>
+    <w:lsdException w:name="Grid Table 5 Dark" w:uiPriority="50"/>
+    <w:lsdException w:name="Grid Table 6 Colorful" w:uiPriority="51"/>
+    <w:lsdException w:name="Grid Table 7 Colorful" w:uiPriority="52"/>
+    <w:lsdException w:name="Grid Table 1 Light Accent 1" w:uiPriority="46"/>
+    <w:lsdException w:name="Grid Table 2 Accent 1" w:uiPriority="47"/>
+    <w:lsdException w:name="Grid Table 3 Accent 1" w:uiPriority="48"/>
+    <w:lsdException w:name="Grid Table 4 Accent 1" w:uiPriority="49"/>
+    <w:lsdException w:name="Grid Table 5 Dark Accent 1" w:uiPriority="50"/>
+    <w:lsdException w:name="Grid Table 6 Colorful Accent 1" w:uiPriority="51"/>
+    <w:lsdException w:name="Grid Table 7 Colorful Accent 1" w:uiPriority="52"/>
+    <w:lsdException w:name="Grid Table 1 Light Accent 2" w:uiPriority="46"/>
+    <w:lsdException w:name="Grid Table 2 Accent 2" w:uiPriority="47"/>
+    <w:lsdException w:name="Grid Table 3 Accent 2" w:uiPriority="48"/>
+    <w:lsdException w:name="Grid Table 4 Accent 2" w:uiPriority="49"/>
+    <w:lsdException w:name="Grid Table 5 Dark Accent 2" w:uiPriority="50"/>
+    <w:lsdException w:name="Grid Table 6 Colorful Accent 2" w:uiPriority="51"/>
+    <w:lsdException w:name="Grid Table 7 Colorful Accent 2" w:uiPriority="52"/>
+    <w:lsdException w:name="Grid Table 1 Light Accent 3" w:uiPriority="46"/>
+    <w:lsdException w:name="Grid Table 2 Accent 3" w:uiPriority="47"/>
+    <w:lsdException w:name="Grid Table 3 Accent 3" w:uiPriority="48"/>
+    <w:lsdException w:name="Grid Table 4 Accent 3" w:uiPriority="49"/>
+    <w:lsdException w:name="Grid Table 5 Dark Accent 3" w:uiPriority="50"/>
+    <w:lsdException w:name="Grid Table 6 Colorful Accent 3" w:uiPriority="51"/>
+    <w:lsdException w:name="Grid Table 7 Colorful Accent 3" w:uiPriority="52"/>
+    <w:lsdException w:name="Grid Table 1 Light Accent 4" w:uiPriority="46"/>
+    <w:lsdException w:name="Grid Table 2 Accent 4" w:uiPriority="47"/>
+    <w:lsdException w:name="Grid Table 3 Accent 4" w:uiPriority="48"/>
+    <w:lsdException w:name="Grid Table 4 Accent 4" w:uiPriority="49"/>
+    <w:lsdException w:name="Grid Table 5 Dark Accent 4" w:uiPriority="50"/>
+    <w:lsdException w:name="Grid Table 6 Colorful Accent 4" w:uiPriority="51"/>
+    <w:lsdException w:name="Grid Table 7 Colorful Accent 4" w:uiPriority="52"/>
+    <w:lsdException w:name="Grid Table 1 Light Accent 5" w:uiPriority="46"/>
+    <w:lsdException w:name="Grid Table 2 Accent 5" w:uiPriority="47"/>
+    <w:lsdException w:name="Grid Table 3 Accent 5" w:uiPriority="48"/>
+    <w:lsdException w:name="Grid Table 4 Accent 5" w:uiPriority="49"/>
+    <w:lsdException w:name="Grid Table 5 Dark Accent 5" w:uiPriority="50"/>
+    <w:lsdException w:name="Grid Table 6 Colorful Accent 5" w:uiPriority="51"/>
+    <w:lsdException w:name="Grid Table 7 Colorful Accent 5" w:uiPriority="52"/>
+    <w:lsdException w:name="Grid Table 1 Light Accent 6" w:uiPriority="46"/>
+    <w:lsdException w:name="Grid Table 2 Accent 6" w:uiPriority="47"/>
+    <w:lsdException w:name="Grid Table 3 Accent 6" w:uiPriority="48"/>
+    <w:lsdException w:name="Grid Table 4 Accent 6" w:uiPriority="49"/>
+    <w:lsdException w:name="Grid Table 5 Dark Accent 6" w:uiPriority="50"/>
+    <w:lsdException w:name="Grid Table 6 Colorful Accent 6" w:uiPriority="51"/>
+    <w:lsdException w:name="Grid Table 7 Colorful Accent 6" w:uiPriority="52"/>
+    <w:lsdException w:name="List Table 1 Light" w:uiPriority="46"/>
+    <w:lsdException w:name="List Table 2" w:uiPriority="47"/>
+    <w:lsdException w:name="List Table 3" w:uiPriority="48"/>
+    <w:lsdException w:name="List Table 4" w:uiPriority="49"/>
+    <w:lsdException w:name="List Table 5 Dark" w:uiPriority="50"/>
+    <w:lsdException w:name="List Table 6 Colorful" w:uiPriority="51"/>
+    <w:lsdException w:name="List Table 7 Colorful" w:uiPriority="52"/>
+    <w:lsdException w:name="List Table 1 Light Accent 1" w:uiPriority="46"/>
+    <w:lsdException w:name="List Table 2 Accent 1" w:uiPriority="47"/>
+    <w:lsdException w:name="List Table 3 Accent 1" w:uiPriority="48"/>
+    <w:lsdException w:name="List Table 4 Accent 1" w:uiPriority="49"/>
+    <w:lsdException w:name="List Table 5 Dark Accent 1" w:uiPriority="50"/>
+    <w:lsdException w:name="List Table 6 Colorful Accent 1" w:uiPriority="51"/>
+    <w:lsdException w:name="List Table 7 Colorful Accent 1" w:uiPriority="52"/>
+    <w:lsdException w:name="List Table 1 Light Accent 2" w:uiPriority="46"/>
+    <w:lsdException w:name="List Table 2 Accent 2" w:uiPriority="47"/>
+    <w:lsdException w:name="List Table 3 Accent 2" w:uiPriority="48"/>
+    <w:lsdException w:name="List Table 4 Accent 2" w:uiPriority="49"/>
+    <w:lsdException w:name="List Table 5 Dark Accent 2" w:uiPriority="50"/>
+    <w:lsdException w:name="List Table 6 Colorful Accent 2" w:uiPriority="51"/>
+    <w:lsdException w:name="List Table 7 Colorful Accent 2" w:uiPriority="52"/>
+    <w:lsdException w:name="List Table 1 Light Accent 3" w:uiPriority="46"/>
+    <w:lsdException w:name="List Table 2 Accent 3" w:uiPriority="47"/>
+    <w:lsdException w:name="List Table 3 Accent 3" w:uiPriority="48"/>
+    <w:lsdException w:name="List Table 4 Accent 3" w:uiPriority="49"/>
+    <w:lsdException w:name="List Table 5 Dark Accent 3" w:uiPriority="50"/>
+    <w:lsdException w:name="List Table 6 Colorful Accent 3" w:uiPriority="51"/>
+    <w:lsdException w:name="List Table 7 Colorful Accent 3" w:uiPriority="52"/>
+    <w:lsdException w:name="List Table 1 Light Accent 4" w:uiPriority="46"/>
+    <w:lsdException w:name="List Table 2 Accent 4" w:uiPriority="47"/>
+    <w:lsdException w:name="List Table 3 Accent 4" w:uiPriority="48"/>
+    <w:lsdException w:name="List Table 4 Accent 4" w:uiPriority="49"/>
+    <w:lsdException w:name="List Table 5 Dark Accent 4" w:uiPriority="50"/>
+    <w:lsdException w:name="List Table 6 Colorful Accent 4" w:uiPriority="51"/>
+    <w:lsdException w:name="List Table 7 Colorful Accent 4" w:uiPriority="52"/>
+    <w:lsdException w:name="List Table 1 Light Accent 5" w:uiPriority="46"/>
+    <w:lsdException w:name="List Table 2 Accent 5" w:uiPriority="47"/>
+    <w:lsdException w:name="List Table 3 Accent 5" w:uiPriority="48"/>
+    <w:lsdException w:name="List Table 4 Accent 5" w:uiPriority="49"/>
+    <w:lsdException w:name="List Table 5 Dark Accent 5" w:uiPriority="50"/>
+    <w:lsdException w:name="List Table 6 Colorful Accent 5" w:uiPriority="51"/>
+    <w:lsdException w:name="List Table 7 Colorful Accent 5" w:uiPriority="52"/>
+    <w:lsdException w:name="List Table 1 Light Accent 6" w:uiPriority="46"/>
+    <w:lsdException w:name="List Table 2 Accent 6" w:uiPriority="47"/>
+    <w:lsdException w:name="List Table 3 Accent 6" w:uiPriority="48"/>
+    <w:lsdException w:name="List Table 4 Accent 6" w:uiPriority="49"/>
+    <w:lsdException w:name="List Table 5 Dark Accent 6" w:uiPriority="50"/>
+    <w:lsdException w:name="List Table 6 Colorful Accent 6" w:uiPriority="51"/>
+    <w:lsdException w:name="List Table 7 Colorful Accent 6" w:uiPriority="52"/>
   </w:latentStyles>
   <w:style w:type="paragraph" w:default="1" w:styleId="Normal">
     <w:name w:val="Normal"/>
@@ -4411,7 +4673,6 @@
     <w:uiPriority w:val="99"/>
     <w:semiHidden/>
     <w:unhideWhenUsed/>
-    <w:qFormat/>
     <w:tblPr>
       <w:tblInd w:w="0" w:type="dxa"/>
       <w:tblCellMar>
@@ -4695,7 +4956,10 @@
     <w:rPr>
       <w:rFonts w:ascii="Cambria" w:eastAsia="Times New Roman" w:hAnsi="Cambria" w:cs="Times New Roman"/>
       <w:color w:val="17365D"/>
+      <w:spacing w:val="5"/>
+      <w:kern w:val="28"/>
       <w:sz w:val="72"/>
+      <w:szCs w:val="52"/>
     </w:rPr>
   </w:style>
   <w:style w:type="paragraph" w:customStyle="1" w:styleId="Titrehistorique">
@@ -5069,7 +5333,7 @@
 </file>
 
 <file path=customXml/itemProps1.xml><?xml version="1.0" encoding="utf-8"?>
-<ds:datastoreItem xmlns:ds="http://schemas.openxmlformats.org/officeDocument/2006/customXml" ds:itemID="{433F46C4-D650-4208-A7F5-86A5A4193BCB}">
+<ds:datastoreItem xmlns:ds="http://schemas.openxmlformats.org/officeDocument/2006/customXml" ds:itemID="{64FB6A19-DA6F-45DB-B287-E84F923E280D}">
   <ds:schemaRefs>
     <ds:schemaRef ds:uri="http://schemas.openxmlformats.org/officeDocument/2006/bibliography"/>
   </ds:schemaRefs>

</xml_diff>

<commit_message>
Modified gestion de communication avec parties prenantes
</commit_message>
<xml_diff>
--- a/Avant-Projet/Charte de projet History Treasure.docx
+++ b/Avant-Projet/Charte de projet History Treasure.docx
@@ -315,15 +315,29 @@
           <w:szCs w:val="56"/>
         </w:rPr>
       </w:pPr>
-      <w:fldSimple w:instr=" DOCPROPERTY  Title  \* MERGEFORMAT ">
-        <w:r>
-          <w:rPr>
-            <w:rStyle w:val="TitreProjetCar"/>
-            <w:szCs w:val="56"/>
-          </w:rPr>
-          <w:t>Charte de projet</w:t>
-        </w:r>
-      </w:fldSimple>
+      <w:r>
+        <w:fldChar w:fldCharType="begin"/>
+      </w:r>
+      <w:r>
+        <w:instrText xml:space="preserve"> DOCPROPERTY  Title  \* MERGEFORMAT </w:instrText>
+      </w:r>
+      <w:r>
+        <w:fldChar w:fldCharType="separate"/>
+      </w:r>
+      <w:r>
+        <w:rPr>
+          <w:rStyle w:val="TitreProjetCar"/>
+          <w:szCs w:val="56"/>
+        </w:rPr>
+        <w:t>Charte de projet</w:t>
+      </w:r>
+      <w:r>
+        <w:rPr>
+          <w:rStyle w:val="TitreProjetCar"/>
+          <w:szCs w:val="56"/>
+        </w:rPr>
+        <w:fldChar w:fldCharType="end"/>
+      </w:r>
       <w:r>
         <w:rPr>
           <w:rStyle w:val="StyleTitreLatin36ptCar"/>
@@ -352,14 +366,24 @@
       <w:r>
         <w:t xml:space="preserve">Version </w:t>
       </w:r>
-      <w:fldSimple w:instr=" DOCPROPERTY  Version  \* MERGEFORMAT ">
-        <w:r>
-          <w:t>1.</w:t>
-        </w:r>
-        <w:r>
-          <w:t>0</w:t>
-        </w:r>
-      </w:fldSimple>
+      <w:r>
+        <w:fldChar w:fldCharType="begin"/>
+      </w:r>
+      <w:r>
+        <w:instrText xml:space="preserve"> DOCPROPERTY  Version  \* MERGEFORMAT </w:instrText>
+      </w:r>
+      <w:r>
+        <w:fldChar w:fldCharType="separate"/>
+      </w:r>
+      <w:r>
+        <w:t>1.</w:t>
+      </w:r>
+      <w:r>
+        <w:t>0</w:t>
+      </w:r>
+      <w:r>
+        <w:fldChar w:fldCharType="end"/>
+      </w:r>
     </w:p>
     <w:p>
       <w:pPr>
@@ -1789,29 +1813,27 @@
           <w:docGrid w:linePitch="360"/>
         </w:sectPr>
       </w:pPr>
-      <w:bookmarkStart w:id="0" w:name="_GoBack"/>
-      <w:bookmarkEnd w:id="0"/>
     </w:p>
     <w:p>
       <w:pPr>
         <w:pStyle w:val="Titre1"/>
       </w:pPr>
-      <w:bookmarkStart w:id="1" w:name="_Toc415583632"/>
+      <w:bookmarkStart w:id="0" w:name="_Toc415583632"/>
       <w:r>
         <w:lastRenderedPageBreak/>
         <w:t>Rôles et responsabilités</w:t>
       </w:r>
+      <w:bookmarkEnd w:id="0"/>
+    </w:p>
+    <w:p>
+      <w:pPr>
+        <w:pStyle w:val="Titre2"/>
+      </w:pPr>
+      <w:bookmarkStart w:id="1" w:name="_Toc415583633"/>
+      <w:r>
+        <w:t>Parties prenantes, rôles et coordonnées</w:t>
+      </w:r>
       <w:bookmarkEnd w:id="1"/>
-    </w:p>
-    <w:p>
-      <w:pPr>
-        <w:pStyle w:val="Titre2"/>
-      </w:pPr>
-      <w:bookmarkStart w:id="2" w:name="_Toc415583633"/>
-      <w:r>
-        <w:t>Parties prenantes, rôles et coordonnées</w:t>
-      </w:r>
-      <w:bookmarkEnd w:id="2"/>
     </w:p>
     <w:p>
       <w:r>
@@ -1820,7 +1842,7 @@
             <v:stroke joinstyle="miter"/>
             <v:path gradientshapeok="t" o:connecttype="rect"/>
           </v:shapetype>
-          <v:shape id="_x0000_s1035" type="#_x0000_t202" style="width:480.55pt;height:165.75pt;mso-left-percent:-10001;mso-top-percent:-10001;mso-position-horizontal:absolute;mso-position-horizontal-relative:char;mso-position-vertical:absolute;mso-position-vertical-relative:line;mso-left-percent:-10001;mso-top-percent:-10001;mso-width-relative:margin;mso-height-relative:margin" fillcolor="#9bbb59 [3206]" strokecolor="#f2f2f2 [3041]" strokeweight="3pt">
+          <v:shape id="_x0000_s1031" type="#_x0000_t202" style="width:480.55pt;height:165.75pt;mso-left-percent:-10001;mso-top-percent:-10001;mso-position-horizontal:absolute;mso-position-horizontal-relative:char;mso-position-vertical:absolute;mso-position-vertical-relative:line;mso-left-percent:-10001;mso-top-percent:-10001;mso-width-relative:margin;mso-height-relative:margin" fillcolor="#9bbb59 [3206]" strokecolor="#f2f2f2 [3041]" strokeweight="3pt">
             <v:shadow on="t" type="perspective" color="#4e6128 [1606]" opacity=".5" offset="1pt" offset2="-1pt"/>
             <v:textbox>
               <w:txbxContent>
@@ -1906,16 +1928,16 @@
       <w:pPr>
         <w:pStyle w:val="Titre2"/>
       </w:pPr>
-      <w:bookmarkStart w:id="3" w:name="_Toc415583634"/>
+      <w:bookmarkStart w:id="2" w:name="_Toc415583634"/>
       <w:r>
         <w:t>Organigramme de synthèse</w:t>
       </w:r>
-      <w:bookmarkEnd w:id="3"/>
+      <w:bookmarkEnd w:id="2"/>
     </w:p>
     <w:p>
       <w:r>
         <w:pict>
-          <v:shape id="_x0000_s1034" type="#_x0000_t202" style="width:480.55pt;height:41.35pt;mso-left-percent:-10001;mso-top-percent:-10001;mso-position-horizontal:absolute;mso-position-horizontal-relative:char;mso-position-vertical:absolute;mso-position-vertical-relative:line;mso-left-percent:-10001;mso-top-percent:-10001;mso-width-relative:margin;mso-height-relative:margin" fillcolor="#9bbb59 [3206]" strokecolor="#f2f2f2 [3041]" strokeweight="3pt">
+          <v:shape id="_x0000_s1030" type="#_x0000_t202" style="width:480.55pt;height:41.35pt;mso-left-percent:-10001;mso-top-percent:-10001;mso-position-horizontal:absolute;mso-position-horizontal-relative:char;mso-position-vertical:absolute;mso-position-vertical-relative:line;mso-left-percent:-10001;mso-top-percent:-10001;mso-width-relative:margin;mso-height-relative:margin" fillcolor="#9bbb59 [3206]" strokecolor="#f2f2f2 [3041]" strokeweight="3pt">
             <v:shadow on="t" type="perspective" color="#4e6128 [1606]" opacity=".5" offset="1pt" offset2="-1pt"/>
             <v:textbox>
               <w:txbxContent>
@@ -1967,7 +1989,7 @@
       <w:pPr>
         <w:pStyle w:val="Titre1"/>
       </w:pPr>
-      <w:bookmarkStart w:id="4" w:name="_Toc415583635"/>
+      <w:bookmarkStart w:id="3" w:name="_Toc415583635"/>
       <w:r>
         <w:lastRenderedPageBreak/>
         <w:t>Modalités</w:t>
@@ -1975,29 +1997,29 @@
       <w:r>
         <w:t xml:space="preserve"> de déroulement du projet</w:t>
       </w:r>
+      <w:bookmarkEnd w:id="3"/>
+      <w:r>
+        <w:t xml:space="preserve"> </w:t>
+      </w:r>
+    </w:p>
+    <w:p>
+      <w:pPr>
+        <w:pStyle w:val="Titre2"/>
+      </w:pPr>
+      <w:bookmarkStart w:id="4" w:name="_Toc415583636"/>
+      <w:r>
+        <w:t xml:space="preserve">Gestion du </w:t>
+      </w:r>
+      <w:r>
+        <w:t>board agile</w:t>
+      </w:r>
       <w:bookmarkEnd w:id="4"/>
-      <w:r>
-        <w:t xml:space="preserve"> </w:t>
-      </w:r>
-    </w:p>
-    <w:p>
-      <w:pPr>
-        <w:pStyle w:val="Titre2"/>
-      </w:pPr>
-      <w:bookmarkStart w:id="5" w:name="_Toc415583636"/>
-      <w:r>
-        <w:t xml:space="preserve">Gestion du </w:t>
-      </w:r>
-      <w:r>
-        <w:t>board agile</w:t>
-      </w:r>
-      <w:bookmarkEnd w:id="5"/>
     </w:p>
     <w:p/>
     <w:p>
       <w:r>
         <w:pict>
-          <v:shape id="_x0000_s1033" type="#_x0000_t202" style="width:480.55pt;height:150.25pt;mso-left-percent:-10001;mso-top-percent:-10001;mso-position-horizontal:absolute;mso-position-horizontal-relative:char;mso-position-vertical:absolute;mso-position-vertical-relative:line;mso-left-percent:-10001;mso-top-percent:-10001;mso-width-relative:margin;mso-height-relative:margin" fillcolor="#9bbb59 [3206]" strokecolor="#f2f2f2 [3041]" strokeweight="3pt">
+          <v:shape id="_x0000_s1029" type="#_x0000_t202" style="width:480.55pt;height:150.25pt;mso-left-percent:-10001;mso-top-percent:-10001;mso-position-horizontal:absolute;mso-position-horizontal-relative:char;mso-position-vertical:absolute;mso-position-vertical-relative:line;mso-left-percent:-10001;mso-top-percent:-10001;mso-width-relative:margin;mso-height-relative:margin" fillcolor="#9bbb59 [3206]" strokecolor="#f2f2f2 [3041]" strokeweight="3pt">
             <v:shadow on="t" type="perspective" color="#4e6128 [1606]" opacity=".5" offset="1pt" offset2="-1pt"/>
             <v:textbox>
               <w:txbxContent>
@@ -2106,11 +2128,11 @@
       <w:pPr>
         <w:pStyle w:val="Titre2"/>
       </w:pPr>
-      <w:bookmarkStart w:id="6" w:name="_Toc415583637"/>
+      <w:bookmarkStart w:id="5" w:name="_Toc415583637"/>
       <w:r>
         <w:t>Evaluation des charges et calendrier cible</w:t>
       </w:r>
-      <w:bookmarkEnd w:id="6"/>
+      <w:bookmarkEnd w:id="5"/>
     </w:p>
     <w:p/>
     <w:p>
@@ -2192,11 +2214,11 @@
       <w:pPr>
         <w:pStyle w:val="Titre2"/>
       </w:pPr>
-      <w:bookmarkStart w:id="7" w:name="_Toc415583638"/>
+      <w:bookmarkStart w:id="6" w:name="_Toc415583638"/>
       <w:r>
         <w:t>Planification initiale</w:t>
       </w:r>
-      <w:bookmarkEnd w:id="7"/>
+      <w:bookmarkEnd w:id="6"/>
     </w:p>
     <w:p/>
     <w:p>
@@ -2249,12 +2271,12 @@
       <w:pPr>
         <w:pStyle w:val="Titre2"/>
       </w:pPr>
-      <w:bookmarkStart w:id="8" w:name="_Toc415583639"/>
+      <w:bookmarkStart w:id="7" w:name="_Toc415583639"/>
       <w:r>
         <w:lastRenderedPageBreak/>
         <w:t>Gestion du reporting</w:t>
       </w:r>
-      <w:bookmarkEnd w:id="8"/>
+      <w:bookmarkEnd w:id="7"/>
     </w:p>
     <w:p/>
     <w:p>
@@ -2297,7 +2319,7 @@
           <w:szCs w:val="26"/>
         </w:rPr>
       </w:pPr>
-      <w:bookmarkStart w:id="9" w:name="_Toc415583640"/>
+      <w:bookmarkStart w:id="8" w:name="_Toc415583640"/>
       <w:r>
         <w:rPr>
           <w:rStyle w:val="Titre3Car"/>
@@ -2316,7 +2338,7 @@
         </w:rPr>
         <w:t>avec les parties prenantes</w:t>
       </w:r>
-      <w:bookmarkEnd w:id="9"/>
+      <w:bookmarkEnd w:id="8"/>
     </w:p>
     <w:p>
       <w:pPr>
@@ -2334,9 +2356,9 @@
           <w:rStyle w:val="Titre3Car"/>
         </w:rPr>
         <w:pict>
-          <v:shape id="_x0000_s1029" type="#_x0000_t202" style="width:480.55pt;height:278.65pt;mso-left-percent:-10001;mso-top-percent:-10001;mso-position-horizontal:absolute;mso-position-horizontal-relative:char;mso-position-vertical:absolute;mso-position-vertical-relative:line;mso-left-percent:-10001;mso-top-percent:-10001;mso-width-relative:margin;mso-height-relative:margin" fillcolor="#9bbb59 [3206]" strokecolor="#f2f2f2 [3041]" strokeweight="3pt">
+          <v:shape id="_x0000_s1028" type="#_x0000_t202" style="width:480.55pt;height:278.65pt;mso-left-percent:-10001;mso-top-percent:-10001;mso-position-horizontal:absolute;mso-position-horizontal-relative:char;mso-position-vertical:absolute;mso-position-vertical-relative:line;mso-left-percent:-10001;mso-top-percent:-10001;mso-width-relative:margin;mso-height-relative:margin" fillcolor="#9bbb59 [3206]" strokecolor="#f2f2f2 [3041]" strokeweight="3pt">
             <v:shadow on="t" type="perspective" color="#4e6128 [1606]" opacity=".5" offset="1pt" offset2="-1pt"/>
-            <v:textbox style="mso-next-textbox:#_x0000_s1029">
+            <v:textbox style="mso-next-textbox:#_x0000_s1028">
               <w:txbxContent>
                 <w:p>
                   <w:r>
@@ -2446,6 +2468,7 @@
                 </w:p>
               </w:txbxContent>
             </v:textbox>
+            <w10:wrap type="none"/>
             <w10:anchorlock/>
           </v:shape>
         </w:pict>
@@ -2455,10 +2478,43 @@
       <w:pPr>
         <w:rPr>
           <w:rStyle w:val="Titre3Car"/>
+          <w:rFonts w:asciiTheme="minorHAnsi" w:hAnsiTheme="minorHAnsi"/>
+          <w:b w:val="0"/>
+          <w:bCs w:val="0"/>
+          <w:color w:val="auto"/>
+        </w:rPr>
+      </w:pPr>
+      <w:r>
+        <w:rPr>
+          <w:rStyle w:val="Titre3Car"/>
+          <w:rFonts w:asciiTheme="minorHAnsi" w:hAnsiTheme="minorHAnsi"/>
+          <w:b w:val="0"/>
+          <w:bCs w:val="0"/>
+          <w:color w:val="auto"/>
+        </w:rPr>
+        <w:t>L’équipe communique entre elle par orale principalement, sinon le chef de projet envoie après chaque séance projet un résumé de ce qui a été fait et par qui il a été fait afin que tout soit limpide et que tout soit organisé comme il se doit.</w:t>
+      </w:r>
+    </w:p>
+    <w:p>
+      <w:pPr>
+        <w:rPr>
+          <w:rStyle w:val="Titre3Car"/>
           <w:sz w:val="26"/>
           <w:szCs w:val="26"/>
         </w:rPr>
       </w:pPr>
+      <w:r>
+        <w:rPr>
+          <w:rStyle w:val="Titre3Car"/>
+          <w:rFonts w:asciiTheme="minorHAnsi" w:hAnsiTheme="minorHAnsi"/>
+          <w:b w:val="0"/>
+          <w:bCs w:val="0"/>
+          <w:color w:val="auto"/>
+        </w:rPr>
+        <w:t>En ce qui concerne la communication entre les membres de l’équipe et les parties prenantes, nous échangerons à l’aide de réunion hebdomadaire avec le suiveur ainsi que par échange de mail si besoin est.</w:t>
+      </w:r>
+      <w:bookmarkStart w:id="9" w:name="_GoBack"/>
+      <w:bookmarkEnd w:id="9"/>
       <w:r>
         <w:rPr>
           <w:rStyle w:val="Titre3Car"/>
@@ -2625,6 +2681,7 @@
                 </w:p>
               </w:txbxContent>
             </v:textbox>
+            <w10:wrap type="none"/>
             <w10:anchorlock/>
           </v:shape>
         </w:pict>
@@ -2682,6 +2739,7 @@
                 </w:p>
               </w:txbxContent>
             </v:textbox>
+            <w10:wrap type="none"/>
             <w10:anchorlock/>
           </v:shape>
         </w:pict>
@@ -2754,7 +2812,7 @@
       <w:rPr>
         <w:noProof/>
       </w:rPr>
-      <w:t>4</w:t>
+      <w:t>7</w:t>
     </w:r>
     <w:r>
       <w:rPr>
@@ -2765,14 +2823,27 @@
     <w:r>
       <w:t>/</w:t>
     </w:r>
-    <w:fldSimple w:instr=" NUMPAGES  \* Arabic  \* MERGEFORMAT ">
-      <w:r>
-        <w:rPr>
-          <w:noProof/>
-        </w:rPr>
-        <w:t>7</w:t>
-      </w:r>
-    </w:fldSimple>
+    <w:r>
+      <w:fldChar w:fldCharType="begin"/>
+    </w:r>
+    <w:r>
+      <w:instrText xml:space="preserve"> NUMPAGES  \* Arabic  \* MERGEFORMAT </w:instrText>
+    </w:r>
+    <w:r>
+      <w:fldChar w:fldCharType="separate"/>
+    </w:r>
+    <w:r>
+      <w:rPr>
+        <w:noProof/>
+      </w:rPr>
+      <w:t>7</w:t>
+    </w:r>
+    <w:r>
+      <w:rPr>
+        <w:noProof/>
+      </w:rPr>
+      <w:fldChar w:fldCharType="end"/>
+    </w:r>
   </w:p>
 </w:ftr>
 </file>
@@ -5333,7 +5404,7 @@
 </file>
 
 <file path=customXml/itemProps1.xml><?xml version="1.0" encoding="utf-8"?>
-<ds:datastoreItem xmlns:ds="http://schemas.openxmlformats.org/officeDocument/2006/customXml" ds:itemID="{64FB6A19-DA6F-45DB-B287-E84F923E280D}">
+<ds:datastoreItem xmlns:ds="http://schemas.openxmlformats.org/officeDocument/2006/customXml" ds:itemID="{71424DFA-03C1-48B7-8E26-C49674EBE2D4}">
   <ds:schemaRefs>
     <ds:schemaRef ds:uri="http://schemas.openxmlformats.org/officeDocument/2006/bibliography"/>
   </ds:schemaRefs>

</xml_diff>

<commit_message>
Rename History Treasure --> History Treasures
</commit_message>
<xml_diff>
--- a/Avant-Projet/Charte de projet History Treasure.docx
+++ b/Avant-Projet/Charte de projet History Treasure.docx
@@ -119,6 +119,14 @@
         </w:rPr>
         <w:t>History Treasure</w:t>
       </w:r>
+      <w:r>
+        <w:rPr>
+          <w:rFonts w:ascii="Pristina" w:hAnsi="Pristina"/>
+        </w:rPr>
+        <w:t>s</w:t>
+      </w:r>
+      <w:bookmarkStart w:id="0" w:name="_GoBack"/>
+      <w:bookmarkEnd w:id="0"/>
     </w:p>
     <w:p>
       <w:pPr>
@@ -173,128 +181,136 @@
           <w:rFonts w:eastAsiaTheme="majorEastAsia"/>
           <w:sz w:val="32"/>
         </w:rPr>
-        <w:t> ! »</w:t>
-      </w:r>
-    </w:p>
-    <w:p>
-      <w:pPr>
-        <w:pStyle w:val="TitreProjet"/>
-        <w:spacing w:before="0"/>
+        <w:t>s</w:t>
+      </w:r>
+      <w:r>
         <w:rPr>
           <w:rStyle w:val="StyleTitreLatin36ptCar"/>
           <w:rFonts w:eastAsiaTheme="majorEastAsia"/>
           <w:sz w:val="32"/>
         </w:rPr>
-      </w:pPr>
+        <w:t> ! »</w:t>
+      </w:r>
     </w:p>
     <w:p>
       <w:pPr>
         <w:pStyle w:val="TitreProjet"/>
-        <w:spacing w:before="0" w:after="0"/>
+        <w:spacing w:before="0"/>
         <w:rPr>
           <w:rStyle w:val="StyleTitreLatin36ptCar"/>
           <w:rFonts w:eastAsiaTheme="majorEastAsia"/>
           <w:sz w:val="32"/>
         </w:rPr>
       </w:pPr>
-      <w:r>
+    </w:p>
+    <w:p>
+      <w:pPr>
+        <w:pStyle w:val="TitreProjet"/>
+        <w:spacing w:before="0" w:after="0"/>
         <w:rPr>
           <w:rStyle w:val="StyleTitreLatin36ptCar"/>
           <w:rFonts w:eastAsiaTheme="majorEastAsia"/>
           <w:sz w:val="32"/>
         </w:rPr>
-        <w:t>« Mon</w:t>
-      </w:r>
+      </w:pPr>
       <w:r>
         <w:rPr>
           <w:rStyle w:val="StyleTitreLatin36ptCar"/>
           <w:rFonts w:eastAsiaTheme="majorEastAsia"/>
           <w:sz w:val="32"/>
         </w:rPr>
-        <w:t xml:space="preserve"> premier est une lettre</w:t>
-      </w:r>
-    </w:p>
-    <w:p>
-      <w:pPr>
-        <w:pStyle w:val="TitreProjet"/>
-        <w:spacing w:before="0" w:after="0"/>
+        <w:t>« Mon</w:t>
+      </w:r>
+      <w:r>
         <w:rPr>
           <w:rStyle w:val="StyleTitreLatin36ptCar"/>
           <w:rFonts w:eastAsiaTheme="majorEastAsia"/>
           <w:sz w:val="32"/>
         </w:rPr>
-      </w:pPr>
-      <w:r>
+        <w:t xml:space="preserve"> premier est une lettre</w:t>
+      </w:r>
+    </w:p>
+    <w:p>
+      <w:pPr>
+        <w:pStyle w:val="TitreProjet"/>
+        <w:spacing w:before="0" w:after="0"/>
         <w:rPr>
           <w:rStyle w:val="StyleTitreLatin36ptCar"/>
           <w:rFonts w:eastAsiaTheme="majorEastAsia"/>
           <w:sz w:val="32"/>
         </w:rPr>
-        <w:t>Mon second est ordonné</w:t>
-      </w:r>
-    </w:p>
-    <w:p>
-      <w:pPr>
-        <w:pStyle w:val="TitreProjet"/>
-        <w:spacing w:before="0" w:after="0"/>
+      </w:pPr>
+      <w:r>
         <w:rPr>
           <w:rStyle w:val="StyleTitreLatin36ptCar"/>
           <w:rFonts w:eastAsiaTheme="majorEastAsia"/>
           <w:sz w:val="32"/>
         </w:rPr>
-      </w:pPr>
-      <w:r>
+        <w:t>Mon second est ordonné</w:t>
+      </w:r>
+    </w:p>
+    <w:p>
+      <w:pPr>
+        <w:pStyle w:val="TitreProjet"/>
+        <w:spacing w:before="0" w:after="0"/>
         <w:rPr>
           <w:rStyle w:val="StyleTitreLatin36ptCar"/>
           <w:rFonts w:eastAsiaTheme="majorEastAsia"/>
           <w:sz w:val="32"/>
         </w:rPr>
-        <w:t>Mon troisième est la réponse</w:t>
-      </w:r>
-    </w:p>
-    <w:p>
-      <w:pPr>
-        <w:pStyle w:val="TitreProjet"/>
-        <w:spacing w:before="0" w:after="0"/>
+      </w:pPr>
+      <w:r>
         <w:rPr>
           <w:rStyle w:val="StyleTitreLatin36ptCar"/>
           <w:rFonts w:eastAsiaTheme="majorEastAsia"/>
           <w:sz w:val="32"/>
         </w:rPr>
-      </w:pPr>
-      <w:r>
+        <w:t>Mon troisième est la réponse</w:t>
+      </w:r>
+    </w:p>
+    <w:p>
+      <w:pPr>
+        <w:pStyle w:val="TitreProjet"/>
+        <w:spacing w:before="0" w:after="0"/>
         <w:rPr>
           <w:rStyle w:val="StyleTitreLatin36ptCar"/>
           <w:rFonts w:eastAsiaTheme="majorEastAsia"/>
           <w:sz w:val="32"/>
         </w:rPr>
-        <w:t>Mon tout est l’Histoire</w:t>
-      </w:r>
-    </w:p>
-    <w:p>
-      <w:pPr>
-        <w:pStyle w:val="TitreProjet"/>
-        <w:spacing w:before="0" w:after="0" w:line="360" w:lineRule="auto"/>
+      </w:pPr>
+      <w:r>
         <w:rPr>
           <w:rStyle w:val="StyleTitreLatin36ptCar"/>
           <w:rFonts w:eastAsiaTheme="majorEastAsia"/>
           <w:sz w:val="32"/>
         </w:rPr>
-      </w:pPr>
-      <w:r>
+        <w:t>Mon tout est l’Histoire</w:t>
+      </w:r>
+    </w:p>
+    <w:p>
+      <w:pPr>
+        <w:pStyle w:val="TitreProjet"/>
+        <w:spacing w:before="0" w:after="0" w:line="360" w:lineRule="auto"/>
         <w:rPr>
           <w:rStyle w:val="StyleTitreLatin36ptCar"/>
           <w:rFonts w:eastAsiaTheme="majorEastAsia"/>
           <w:sz w:val="32"/>
         </w:rPr>
-        <w:t>Qui suis-je ?</w:t>
-      </w:r>
+      </w:pPr>
       <w:r>
         <w:rPr>
           <w:rStyle w:val="StyleTitreLatin36ptCar"/>
           <w:rFonts w:eastAsiaTheme="majorEastAsia"/>
           <w:sz w:val="32"/>
         </w:rPr>
+        <w:t>Qui suis-je ?</w:t>
+      </w:r>
+      <w:r>
+        <w:rPr>
+          <w:rStyle w:val="StyleTitreLatin36ptCar"/>
+          <w:rFonts w:eastAsiaTheme="majorEastAsia"/>
+          <w:sz w:val="32"/>
+        </w:rPr>
         <w:t> »</w:t>
       </w:r>
     </w:p>
@@ -315,29 +331,15 @@
           <w:szCs w:val="56"/>
         </w:rPr>
       </w:pPr>
-      <w:r>
-        <w:fldChar w:fldCharType="begin"/>
-      </w:r>
-      <w:r>
-        <w:instrText xml:space="preserve"> DOCPROPERTY  Title  \* MERGEFORMAT </w:instrText>
-      </w:r>
-      <w:r>
-        <w:fldChar w:fldCharType="separate"/>
-      </w:r>
-      <w:r>
-        <w:rPr>
-          <w:rStyle w:val="TitreProjetCar"/>
-          <w:szCs w:val="56"/>
-        </w:rPr>
-        <w:t>Charte de projet</w:t>
-      </w:r>
-      <w:r>
-        <w:rPr>
-          <w:rStyle w:val="TitreProjetCar"/>
-          <w:szCs w:val="56"/>
-        </w:rPr>
-        <w:fldChar w:fldCharType="end"/>
-      </w:r>
+      <w:fldSimple w:instr=" DOCPROPERTY  Title  \* MERGEFORMAT ">
+        <w:r>
+          <w:rPr>
+            <w:rStyle w:val="TitreProjetCar"/>
+            <w:szCs w:val="56"/>
+          </w:rPr>
+          <w:t>Charte de projet</w:t>
+        </w:r>
+      </w:fldSimple>
       <w:r>
         <w:rPr>
           <w:rStyle w:val="StyleTitreLatin36ptCar"/>
@@ -366,24 +368,14 @@
       <w:r>
         <w:t xml:space="preserve">Version </w:t>
       </w:r>
-      <w:r>
-        <w:fldChar w:fldCharType="begin"/>
-      </w:r>
-      <w:r>
-        <w:instrText xml:space="preserve"> DOCPROPERTY  Version  \* MERGEFORMAT </w:instrText>
-      </w:r>
-      <w:r>
-        <w:fldChar w:fldCharType="separate"/>
-      </w:r>
-      <w:r>
-        <w:t>1.</w:t>
-      </w:r>
-      <w:r>
-        <w:t>0</w:t>
-      </w:r>
-      <w:r>
-        <w:fldChar w:fldCharType="end"/>
-      </w:r>
+      <w:fldSimple w:instr=" DOCPROPERTY  Version  \* MERGEFORMAT ">
+        <w:r>
+          <w:t>1.</w:t>
+        </w:r>
+        <w:r>
+          <w:t>0</w:t>
+        </w:r>
+      </w:fldSimple>
     </w:p>
     <w:p>
       <w:pPr>
@@ -1818,22 +1810,22 @@
       <w:pPr>
         <w:pStyle w:val="Titre1"/>
       </w:pPr>
-      <w:bookmarkStart w:id="0" w:name="_Toc415583632"/>
+      <w:bookmarkStart w:id="1" w:name="_Toc415583632"/>
       <w:r>
         <w:lastRenderedPageBreak/>
         <w:t>Rôles et responsabilités</w:t>
       </w:r>
-      <w:bookmarkEnd w:id="0"/>
+      <w:bookmarkEnd w:id="1"/>
     </w:p>
     <w:p>
       <w:pPr>
         <w:pStyle w:val="Titre2"/>
       </w:pPr>
-      <w:bookmarkStart w:id="1" w:name="_Toc415583633"/>
+      <w:bookmarkStart w:id="2" w:name="_Toc415583633"/>
       <w:r>
         <w:t>Parties prenantes, rôles et coordonnées</w:t>
       </w:r>
-      <w:bookmarkEnd w:id="1"/>
+      <w:bookmarkEnd w:id="2"/>
     </w:p>
     <w:p>
       <w:r>
@@ -1918,7 +1910,6 @@
                 </w:p>
               </w:txbxContent>
             </v:textbox>
-            <w10:wrap type="none"/>
             <w10:anchorlock/>
           </v:shape>
         </w:pict>
@@ -1928,11 +1919,11 @@
       <w:pPr>
         <w:pStyle w:val="Titre2"/>
       </w:pPr>
-      <w:bookmarkStart w:id="2" w:name="_Toc415583634"/>
+      <w:bookmarkStart w:id="3" w:name="_Toc415583634"/>
       <w:r>
         <w:t>Organigramme de synthèse</w:t>
       </w:r>
-      <w:bookmarkEnd w:id="2"/>
+      <w:bookmarkEnd w:id="3"/>
     </w:p>
     <w:p>
       <w:r>
@@ -1963,7 +1954,6 @@
                 <w:p/>
               </w:txbxContent>
             </v:textbox>
-            <w10:wrap type="none"/>
             <w10:anchorlock/>
           </v:shape>
         </w:pict>
@@ -1989,7 +1979,7 @@
       <w:pPr>
         <w:pStyle w:val="Titre1"/>
       </w:pPr>
-      <w:bookmarkStart w:id="3" w:name="_Toc415583635"/>
+      <w:bookmarkStart w:id="4" w:name="_Toc415583635"/>
       <w:r>
         <w:lastRenderedPageBreak/>
         <w:t>Modalités</w:t>
@@ -1997,7 +1987,7 @@
       <w:r>
         <w:t xml:space="preserve"> de déroulement du projet</w:t>
       </w:r>
-      <w:bookmarkEnd w:id="3"/>
+      <w:bookmarkEnd w:id="4"/>
       <w:r>
         <w:t xml:space="preserve"> </w:t>
       </w:r>
@@ -2006,14 +1996,14 @@
       <w:pPr>
         <w:pStyle w:val="Titre2"/>
       </w:pPr>
-      <w:bookmarkStart w:id="4" w:name="_Toc415583636"/>
+      <w:bookmarkStart w:id="5" w:name="_Toc415583636"/>
       <w:r>
         <w:t xml:space="preserve">Gestion du </w:t>
       </w:r>
       <w:r>
         <w:t>board agile</w:t>
       </w:r>
-      <w:bookmarkEnd w:id="4"/>
+      <w:bookmarkEnd w:id="5"/>
     </w:p>
     <w:p/>
     <w:p>
@@ -2117,7 +2107,6 @@
                 </w:p>
               </w:txbxContent>
             </v:textbox>
-            <w10:wrap type="none"/>
             <w10:anchorlock/>
           </v:shape>
         </w:pict>
@@ -2128,11 +2117,11 @@
       <w:pPr>
         <w:pStyle w:val="Titre2"/>
       </w:pPr>
-      <w:bookmarkStart w:id="5" w:name="_Toc415583637"/>
+      <w:bookmarkStart w:id="6" w:name="_Toc415583637"/>
       <w:r>
         <w:t>Evaluation des charges et calendrier cible</w:t>
       </w:r>
-      <w:bookmarkEnd w:id="5"/>
+      <w:bookmarkEnd w:id="6"/>
     </w:p>
     <w:p/>
     <w:p>
@@ -2214,11 +2203,11 @@
       <w:pPr>
         <w:pStyle w:val="Titre2"/>
       </w:pPr>
-      <w:bookmarkStart w:id="6" w:name="_Toc415583638"/>
+      <w:bookmarkStart w:id="7" w:name="_Toc415583638"/>
       <w:r>
         <w:t>Planification initiale</w:t>
       </w:r>
-      <w:bookmarkEnd w:id="6"/>
+      <w:bookmarkEnd w:id="7"/>
     </w:p>
     <w:p/>
     <w:p>
@@ -2271,12 +2260,12 @@
       <w:pPr>
         <w:pStyle w:val="Titre2"/>
       </w:pPr>
-      <w:bookmarkStart w:id="7" w:name="_Toc415583639"/>
+      <w:bookmarkStart w:id="8" w:name="_Toc415583639"/>
       <w:r>
         <w:lastRenderedPageBreak/>
         <w:t>Gestion du reporting</w:t>
       </w:r>
-      <w:bookmarkEnd w:id="7"/>
+      <w:bookmarkEnd w:id="8"/>
     </w:p>
     <w:p/>
     <w:p>
@@ -2319,7 +2308,7 @@
           <w:szCs w:val="26"/>
         </w:rPr>
       </w:pPr>
-      <w:bookmarkStart w:id="8" w:name="_Toc415583640"/>
+      <w:bookmarkStart w:id="9" w:name="_Toc415583640"/>
       <w:r>
         <w:rPr>
           <w:rStyle w:val="Titre3Car"/>
@@ -2338,7 +2327,7 @@
         </w:rPr>
         <w:t>avec les parties prenantes</w:t>
       </w:r>
-      <w:bookmarkEnd w:id="8"/>
+      <w:bookmarkEnd w:id="9"/>
     </w:p>
     <w:p>
       <w:pPr>
@@ -2468,7 +2457,6 @@
                 </w:p>
               </w:txbxContent>
             </v:textbox>
-            <w10:wrap type="none"/>
             <w10:anchorlock/>
           </v:shape>
         </w:pict>
@@ -2513,8 +2501,6 @@
         </w:rPr>
         <w:t>En ce qui concerne la communication entre les membres de l’équipe et les parties prenantes, nous échangerons à l’aide de réunion hebdomadaire avec le suiveur ainsi que par échange de mail si besoin est.</w:t>
       </w:r>
-      <w:bookmarkStart w:id="9" w:name="_GoBack"/>
-      <w:bookmarkEnd w:id="9"/>
       <w:r>
         <w:rPr>
           <w:rStyle w:val="Titre3Car"/>
@@ -2681,7 +2667,6 @@
                 </w:p>
               </w:txbxContent>
             </v:textbox>
-            <w10:wrap type="none"/>
             <w10:anchorlock/>
           </v:shape>
         </w:pict>
@@ -2739,7 +2724,6 @@
                 </w:p>
               </w:txbxContent>
             </v:textbox>
-            <w10:wrap type="none"/>
             <w10:anchorlock/>
           </v:shape>
         </w:pict>
@@ -2823,27 +2807,14 @@
     <w:r>
       <w:t>/</w:t>
     </w:r>
-    <w:r>
-      <w:fldChar w:fldCharType="begin"/>
-    </w:r>
-    <w:r>
-      <w:instrText xml:space="preserve"> NUMPAGES  \* Arabic  \* MERGEFORMAT </w:instrText>
-    </w:r>
-    <w:r>
-      <w:fldChar w:fldCharType="separate"/>
-    </w:r>
-    <w:r>
-      <w:rPr>
-        <w:noProof/>
-      </w:rPr>
-      <w:t>7</w:t>
-    </w:r>
-    <w:r>
-      <w:rPr>
-        <w:noProof/>
-      </w:rPr>
-      <w:fldChar w:fldCharType="end"/>
-    </w:r>
+    <w:fldSimple w:instr=" NUMPAGES  \* Arabic  \* MERGEFORMAT ">
+      <w:r>
+        <w:rPr>
+          <w:noProof/>
+        </w:rPr>
+        <w:t>7</w:t>
+      </w:r>
+    </w:fldSimple>
   </w:p>
 </w:ftr>
 </file>
@@ -5404,7 +5375,7 @@
 </file>
 
 <file path=customXml/itemProps1.xml><?xml version="1.0" encoding="utf-8"?>
-<ds:datastoreItem xmlns:ds="http://schemas.openxmlformats.org/officeDocument/2006/customXml" ds:itemID="{71424DFA-03C1-48B7-8E26-C49674EBE2D4}">
+<ds:datastoreItem xmlns:ds="http://schemas.openxmlformats.org/officeDocument/2006/customXml" ds:itemID="{9AD73225-613A-4792-87E9-DFE7BBE45D2C}">
   <ds:schemaRefs>
     <ds:schemaRef ds:uri="http://schemas.openxmlformats.org/officeDocument/2006/bibliography"/>
   </ds:schemaRefs>

</xml_diff>